<commit_message>
linki do użytych stron
</commit_message>
<xml_diff>
--- a/Zarządzanie repertuarem zespołu muzycznego.docx
+++ b/Zarządzanie repertuarem zespołu muzycznego.docx
@@ -27,22 +27,22 @@
         <w:rPr>
           <w:sz w:val="24"/>
         </w:rPr>
-        <w:t>WYDZIAŁ INFORMATYKI</w:t>
-      </w:r>
-    </w:p>
-    <w:p>
-      <w:pPr>
-        <w:jc w:val="center"/>
-        <w:rPr>
-          <w:sz w:val="24"/>
-        </w:rPr>
-      </w:pPr>
-      <w:r>
-        <w:rPr>
-          <w:sz w:val="24"/>
-        </w:rPr>
-        <w:t>INSTYTUT INFORMATYKI</w:t>
-      </w:r>
+        <w:t xml:space="preserve">WYDZIAŁ </w:t>
+      </w:r>
+      <w:r>
+        <w:rPr>
+          <w:sz w:val="24"/>
+        </w:rPr>
+        <w:t>ELEKTRYCZNY</w:t>
+      </w:r>
+    </w:p>
+    <w:p>
+      <w:pPr>
+        <w:jc w:val="center"/>
+        <w:rPr>
+          <w:sz w:val="24"/>
+        </w:rPr>
+      </w:pPr>
     </w:p>
     <w:p>
       <w:pPr>
@@ -222,27 +222,7 @@
         <w:rPr>
           <w:sz w:val="24"/>
         </w:rPr>
-        <w:t xml:space="preserve">dr inż. </w:t>
-      </w:r>
-      <w:r>
-        <w:rPr>
-          <w:sz w:val="24"/>
-        </w:rPr>
-        <w:t xml:space="preserve">Anna </w:t>
-      </w:r>
-      <w:proofErr w:type="spellStart"/>
-      <w:r>
-        <w:rPr>
-          <w:sz w:val="24"/>
-        </w:rPr>
-        <w:t>Grocholewska</w:t>
-      </w:r>
-      <w:proofErr w:type="spellEnd"/>
-      <w:r>
-        <w:rPr>
-          <w:sz w:val="24"/>
-        </w:rPr>
-        <w:t>-Czuryło</w:t>
+        <w:t>dr inż. Anna Grocholewska-Czuryło</w:t>
       </w:r>
     </w:p>
     <w:p>
@@ -288,27 +268,71 @@
         <w:jc w:val="both"/>
       </w:pPr>
       <w:r>
-        <w:t>Każdy zespół muzyczny, grający na weselach, zabawach, festynach itp., ma swój określony repertuar. Większość dzisiejszych zespołów posiada też swoją stronę internetową, na której często znajdują się przykłady utworów. M</w:t>
-      </w:r>
-      <w:r>
-        <w:t>uzycy stale poszerzają listę wykonywanych piosenek</w:t>
-      </w:r>
-      <w:r>
-        <w:t xml:space="preserve"> lecz niestety aktualizacja takich spisów jest bardzo rzadka. Dlaczego? Najczęściej wykaz utworów umieszczony na stronie WWW jest w postaci statycznej tabeli, a dodanie nowego wiąże się ze żmudną edycją, wstawianiem nowej pozycji gdzieś po środku, np. wg alfabetu.</w:t>
+        <w:t>Każdy zespół muzyczny, grający na weselach, zabawach, festynach itp., ma swój określony repertuar. Większość dzisiejszych zespołów posiada też swoją stronę internetową, na której często znajdują się przykłady utworów. Muzycy stale poszerzają listę wykonywanych piosenek lecz niestety aktualizacja takich spisów jest bardzo rzadka. Dlaczego? Najczęściej wykaz utworów umieszczony na stronie WWW jest w postaci statycznej tabeli, a dodanie nowego wiąże się ze żmudną edycją, wstawianiem nowej pozycji gdzieś po środku, np. wg alfabetu.</w:t>
       </w:r>
       <w:r>
         <w:t xml:space="preserve"> </w:t>
       </w:r>
+    </w:p>
+    <w:p>
+      <w:pPr>
+        <w:jc w:val="both"/>
+      </w:pPr>
+      <w:r>
+        <w:t>Rozwiązaniem może być oprogramowanie, które pomoże w zarządzaniu takim repertuarem, pozwoli na łatwe i szybkie aktualizacje. Dla klienta może okazać się to także bardzo przydatne – będzie wiedział więcej na temat bazy aktualnie granych piosenek przez daną grupę muzyczną, co być może pozwoli mu w wyborze bardziej odpowiedniej dla jego upodobań czy też pod kątem typu planowanej uroczystości.</w:t>
+      </w:r>
+    </w:p>
+    <w:p>
+      <w:r>
+        <w:br w:type="page"/>
+      </w:r>
+    </w:p>
+    <w:p>
+      <w:pPr>
+        <w:jc w:val="both"/>
+        <w:rPr>
+          <w:rFonts w:ascii="Segoe Print" w:hAnsi="Segoe Print" w:cs="Segoe Print"/>
+          <w:lang w:val="pl"/>
+        </w:rPr>
+      </w:pPr>
+      <w:hyperlink r:id="rId4" w:history="1">
+        <w:r>
+          <w:rPr>
+            <w:rFonts w:ascii="Segoe Print" w:hAnsi="Segoe Print" w:cs="Segoe Print"/>
+            <w:lang w:val="pl"/>
+          </w:rPr>
+          <w:t>https://code.google.com/p/php-excel-reader/</w:t>
+        </w:r>
+      </w:hyperlink>
+    </w:p>
+    <w:p>
+      <w:pPr>
+        <w:jc w:val="both"/>
+        <w:rPr>
+          <w:rFonts w:ascii="Segoe Print" w:hAnsi="Segoe Print" w:cs="Segoe Print"/>
+          <w:lang w:val="pl"/>
+        </w:rPr>
+      </w:pPr>
+    </w:p>
+    <w:p>
+      <w:pPr>
+        <w:jc w:val="both"/>
+      </w:pPr>
+      <w:hyperlink r:id="rId5" w:history="1">
+        <w:r>
+          <w:rPr>
+            <w:rStyle w:val="Hipercze"/>
+          </w:rPr>
+          <w:t>https://docs.joomla.org/J3.x:Developing_an_MVC_Component/Introduction</w:t>
+        </w:r>
+      </w:hyperlink>
+    </w:p>
+    <w:p>
+      <w:pPr>
+        <w:jc w:val="both"/>
+      </w:pPr>
       <w:bookmarkStart w:id="0" w:name="_GoBack"/>
       <w:bookmarkEnd w:id="0"/>
-    </w:p>
-    <w:p>
-      <w:pPr>
-        <w:jc w:val="both"/>
-      </w:pPr>
-      <w:r>
-        <w:t>Rozwiązaniem może być oprogramowanie, które pomoże w zarządzaniu takim repertuarem, pozwoli na łatwe i szybkie aktualizacje. Dla klienta może okazać się to także bardzo przydatne – będzie wiedział więcej na temat bazy aktualnie granych piosenek przez daną grupę muzyczną, co być może pozwoli mu w wyborze bardziej odpowiedniej dla jego upodobań czy też pod kątem typu planowanej uroczystości.</w:t>
-      </w:r>
     </w:p>
     <w:sectPr>
       <w:pgSz w:w="11906" w:h="16838"/>
@@ -775,6 +799,17 @@
       <w:szCs w:val="32"/>
     </w:rPr>
   </w:style>
+  <w:style w:type="character" w:styleId="Hipercze">
+    <w:name w:val="Hyperlink"/>
+    <w:basedOn w:val="Domylnaczcionkaakapitu"/>
+    <w:uiPriority w:val="99"/>
+    <w:unhideWhenUsed/>
+    <w:rsid w:val="00E9762A"/>
+    <w:rPr>
+      <w:color w:val="0563C1" w:themeColor="hyperlink"/>
+      <w:u w:val="single"/>
+    </w:rPr>
+  </w:style>
 </w:styles>
 </file>
 

</xml_diff>

<commit_message>
jeśli są same życzenia be piosenek to też działa coniguracja infa o haśle
</commit_message>
<xml_diff>
--- a/Zarządzanie repertuarem zespołu muzycznego.docx
+++ b/Zarządzanie repertuarem zespołu muzycznego.docx
@@ -6,11 +6,13 @@
       <w:pPr>
         <w:jc w:val="center"/>
         <w:rPr>
+          <w:rFonts w:cs="Times New Roman"/>
           <w:sz w:val="24"/>
         </w:rPr>
       </w:pPr>
       <w:r>
         <w:rPr>
+          <w:rFonts w:cs="Times New Roman"/>
           <w:sz w:val="24"/>
         </w:rPr>
         <w:t>POLITECHNIKA POZNAŃSKA</w:t>
@@ -20,17 +22,20 @@
       <w:pPr>
         <w:jc w:val="center"/>
         <w:rPr>
+          <w:rFonts w:cs="Times New Roman"/>
           <w:sz w:val="24"/>
         </w:rPr>
       </w:pPr>
       <w:r>
         <w:rPr>
+          <w:rFonts w:cs="Times New Roman"/>
           <w:sz w:val="24"/>
         </w:rPr>
         <w:t xml:space="preserve">WYDZIAŁ </w:t>
       </w:r>
       <w:r>
         <w:rPr>
+          <w:rFonts w:cs="Times New Roman"/>
           <w:sz w:val="24"/>
         </w:rPr>
         <w:t>ELEKTRYCZNY</w:t>
@@ -40,6 +45,7 @@
       <w:pPr>
         <w:jc w:val="center"/>
         <w:rPr>
+          <w:rFonts w:cs="Times New Roman"/>
           <w:sz w:val="24"/>
         </w:rPr>
       </w:pPr>
@@ -47,47 +53,70 @@
     <w:p>
       <w:pPr>
         <w:jc w:val="center"/>
+        <w:rPr>
+          <w:rFonts w:cs="Times New Roman"/>
+        </w:rPr>
       </w:pPr>
     </w:p>
     <w:p>
       <w:pPr>
         <w:jc w:val="center"/>
+        <w:rPr>
+          <w:rFonts w:cs="Times New Roman"/>
+        </w:rPr>
       </w:pPr>
     </w:p>
     <w:p>
       <w:pPr>
         <w:jc w:val="center"/>
+        <w:rPr>
+          <w:rFonts w:cs="Times New Roman"/>
+        </w:rPr>
       </w:pPr>
     </w:p>
     <w:p>
       <w:pPr>
         <w:jc w:val="center"/>
+        <w:rPr>
+          <w:rFonts w:cs="Times New Roman"/>
+        </w:rPr>
       </w:pPr>
     </w:p>
     <w:p>
       <w:pPr>
         <w:jc w:val="center"/>
+        <w:rPr>
+          <w:rFonts w:cs="Times New Roman"/>
+        </w:rPr>
       </w:pPr>
     </w:p>
     <w:p>
       <w:pPr>
         <w:jc w:val="center"/>
+        <w:rPr>
+          <w:rFonts w:cs="Times New Roman"/>
+        </w:rPr>
       </w:pPr>
     </w:p>
     <w:p>
       <w:pPr>
         <w:jc w:val="center"/>
+        <w:rPr>
+          <w:rFonts w:cs="Times New Roman"/>
+        </w:rPr>
       </w:pPr>
     </w:p>
     <w:p>
       <w:pPr>
         <w:jc w:val="center"/>
         <w:rPr>
+          <w:rFonts w:cs="Times New Roman"/>
           <w:sz w:val="32"/>
         </w:rPr>
       </w:pPr>
       <w:r>
         <w:rPr>
+          <w:rFonts w:cs="Times New Roman"/>
           <w:sz w:val="32"/>
         </w:rPr>
         <w:t>INŻYNIERSKA PRACA DYPLOMOWA</w:t>
@@ -97,12 +126,14 @@
       <w:pPr>
         <w:jc w:val="center"/>
         <w:rPr>
+          <w:rFonts w:cs="Times New Roman"/>
           <w:b/>
           <w:sz w:val="36"/>
         </w:rPr>
       </w:pPr>
       <w:r>
         <w:rPr>
+          <w:rFonts w:cs="Times New Roman"/>
           <w:b/>
           <w:sz w:val="36"/>
         </w:rPr>
@@ -112,22 +143,30 @@
     <w:p>
       <w:pPr>
         <w:jc w:val="center"/>
+        <w:rPr>
+          <w:rFonts w:cs="Times New Roman"/>
+        </w:rPr>
       </w:pPr>
     </w:p>
     <w:p>
       <w:pPr>
         <w:jc w:val="center"/>
+        <w:rPr>
+          <w:rFonts w:cs="Times New Roman"/>
+        </w:rPr>
       </w:pPr>
     </w:p>
     <w:p>
       <w:pPr>
         <w:jc w:val="center"/>
         <w:rPr>
+          <w:rFonts w:cs="Times New Roman"/>
           <w:sz w:val="28"/>
         </w:rPr>
       </w:pPr>
       <w:r>
         <w:rPr>
+          <w:rFonts w:cs="Times New Roman"/>
           <w:sz w:val="28"/>
         </w:rPr>
         <w:t>Szymon Michalewicz</w:t>
@@ -137,6 +176,7 @@
       <w:pPr>
         <w:jc w:val="center"/>
         <w:rPr>
+          <w:rFonts w:cs="Times New Roman"/>
           <w:sz w:val="24"/>
         </w:rPr>
       </w:pPr>
@@ -145,6 +185,7 @@
       <w:pPr>
         <w:jc w:val="center"/>
         <w:rPr>
+          <w:rFonts w:cs="Times New Roman"/>
           <w:sz w:val="24"/>
         </w:rPr>
       </w:pPr>
@@ -153,6 +194,7 @@
       <w:pPr>
         <w:jc w:val="center"/>
         <w:rPr>
+          <w:rFonts w:cs="Times New Roman"/>
           <w:sz w:val="24"/>
         </w:rPr>
       </w:pPr>
@@ -161,6 +203,7 @@
       <w:pPr>
         <w:jc w:val="center"/>
         <w:rPr>
+          <w:rFonts w:cs="Times New Roman"/>
           <w:sz w:val="24"/>
         </w:rPr>
       </w:pPr>
@@ -169,6 +212,7 @@
       <w:pPr>
         <w:jc w:val="center"/>
         <w:rPr>
+          <w:rFonts w:cs="Times New Roman"/>
           <w:sz w:val="24"/>
         </w:rPr>
       </w:pPr>
@@ -177,6 +221,7 @@
       <w:pPr>
         <w:jc w:val="center"/>
         <w:rPr>
+          <w:rFonts w:cs="Times New Roman"/>
           <w:sz w:val="24"/>
         </w:rPr>
       </w:pPr>
@@ -185,6 +230,7 @@
       <w:pPr>
         <w:jc w:val="center"/>
         <w:rPr>
+          <w:rFonts w:cs="Times New Roman"/>
           <w:sz w:val="24"/>
         </w:rPr>
       </w:pPr>
@@ -193,6 +239,7 @@
       <w:pPr>
         <w:jc w:val="center"/>
         <w:rPr>
+          <w:rFonts w:cs="Times New Roman"/>
           <w:sz w:val="24"/>
         </w:rPr>
       </w:pPr>
@@ -201,11 +248,13 @@
       <w:pPr>
         <w:jc w:val="center"/>
         <w:rPr>
+          <w:rFonts w:cs="Times New Roman"/>
           <w:sz w:val="24"/>
         </w:rPr>
       </w:pPr>
       <w:r>
         <w:rPr>
+          <w:rFonts w:cs="Times New Roman"/>
           <w:sz w:val="24"/>
         </w:rPr>
         <w:t>Promotor:</w:t>
@@ -215,11 +264,13 @@
       <w:pPr>
         <w:jc w:val="center"/>
         <w:rPr>
+          <w:rFonts w:cs="Times New Roman"/>
           <w:sz w:val="24"/>
         </w:rPr>
       </w:pPr>
       <w:r>
         <w:rPr>
+          <w:rFonts w:cs="Times New Roman"/>
           <w:sz w:val="24"/>
         </w:rPr>
         <w:t>dr inż. Anna Grocholewska-Czuryło</w:t>
@@ -229,6 +280,7 @@
       <w:pPr>
         <w:jc w:val="center"/>
         <w:rPr>
+          <w:rFonts w:cs="Times New Roman"/>
           <w:sz w:val="24"/>
         </w:rPr>
       </w:pPr>
@@ -237,6 +289,7 @@
       <w:pPr>
         <w:jc w:val="center"/>
         <w:rPr>
+          <w:rFonts w:cs="Times New Roman"/>
           <w:sz w:val="24"/>
         </w:rPr>
       </w:pPr>
@@ -244,61 +297,1967 @@
     <w:p>
       <w:pPr>
         <w:jc w:val="center"/>
+        <w:rPr>
+          <w:rFonts w:cs="Times New Roman"/>
+        </w:rPr>
       </w:pPr>
     </w:p>
     <w:p>
       <w:pPr>
         <w:jc w:val="center"/>
-      </w:pPr>
-      <w:r>
+        <w:rPr>
+          <w:rFonts w:cs="Times New Roman"/>
+        </w:rPr>
+      </w:pPr>
+      <w:r>
+        <w:rPr>
+          <w:rFonts w:cs="Times New Roman"/>
+        </w:rPr>
         <w:t>Poznań, październik 2015</w:t>
       </w:r>
     </w:p>
+    <w:sdt>
+      <w:sdtPr>
+        <w:rPr>
+          <w:rFonts w:ascii="Times New Roman" w:eastAsiaTheme="minorHAnsi" w:hAnsi="Times New Roman" w:cstheme="minorBidi"/>
+          <w:color w:val="auto"/>
+          <w:sz w:val="22"/>
+          <w:szCs w:val="22"/>
+          <w:lang w:eastAsia="en-US"/>
+        </w:rPr>
+        <w:id w:val="1281914261"/>
+        <w:docPartObj>
+          <w:docPartGallery w:val="Table of Contents"/>
+          <w:docPartUnique/>
+        </w:docPartObj>
+      </w:sdtPr>
+      <w:sdtEndPr>
+        <w:rPr>
+          <w:b/>
+          <w:bCs/>
+        </w:rPr>
+      </w:sdtEndPr>
+      <w:sdtContent>
+        <w:p>
+          <w:pPr>
+            <w:pStyle w:val="Nagwekspisutreci"/>
+          </w:pPr>
+          <w:r>
+            <w:t>Spis treści</w:t>
+          </w:r>
+          <w:bookmarkStart w:id="0" w:name="_GoBack"/>
+          <w:bookmarkEnd w:id="0"/>
+        </w:p>
+        <w:p>
+          <w:pPr>
+            <w:pStyle w:val="Spistreci1"/>
+            <w:tabs>
+              <w:tab w:val="right" w:leader="dot" w:pos="9062"/>
+            </w:tabs>
+            <w:rPr>
+              <w:rFonts w:asciiTheme="minorHAnsi" w:eastAsiaTheme="minorEastAsia" w:hAnsiTheme="minorHAnsi"/>
+              <w:noProof/>
+              <w:lang w:eastAsia="pl-PL"/>
+            </w:rPr>
+          </w:pPr>
+          <w:r>
+            <w:fldChar w:fldCharType="begin"/>
+          </w:r>
+          <w:r>
+            <w:instrText xml:space="preserve"> TOC \o "1-3" \h \z \u </w:instrText>
+          </w:r>
+          <w:r>
+            <w:fldChar w:fldCharType="separate"/>
+          </w:r>
+          <w:hyperlink w:anchor="_Toc433279326" w:history="1">
+            <w:r>
+              <w:rPr>
+                <w:rStyle w:val="Hipercze"/>
+                <w:rFonts w:cs="Times New Roman"/>
+                <w:noProof/>
+              </w:rPr>
+              <w:t>Wstęp</w:t>
+            </w:r>
+            <w:r>
+              <w:rPr>
+                <w:noProof/>
+                <w:webHidden/>
+              </w:rPr>
+              <w:tab/>
+            </w:r>
+            <w:r>
+              <w:rPr>
+                <w:noProof/>
+                <w:webHidden/>
+              </w:rPr>
+              <w:fldChar w:fldCharType="begin"/>
+            </w:r>
+            <w:r>
+              <w:rPr>
+                <w:noProof/>
+                <w:webHidden/>
+              </w:rPr>
+              <w:instrText xml:space="preserve"> PAGEREF _Toc433279326 \h </w:instrText>
+            </w:r>
+            <w:r>
+              <w:rPr>
+                <w:noProof/>
+                <w:webHidden/>
+              </w:rPr>
+            </w:r>
+            <w:r>
+              <w:rPr>
+                <w:noProof/>
+                <w:webHidden/>
+              </w:rPr>
+              <w:fldChar w:fldCharType="separate"/>
+            </w:r>
+            <w:r>
+              <w:rPr>
+                <w:noProof/>
+                <w:webHidden/>
+              </w:rPr>
+              <w:t>3</w:t>
+            </w:r>
+            <w:r>
+              <w:rPr>
+                <w:noProof/>
+                <w:webHidden/>
+              </w:rPr>
+              <w:fldChar w:fldCharType="end"/>
+            </w:r>
+          </w:hyperlink>
+        </w:p>
+        <w:p>
+          <w:pPr>
+            <w:pStyle w:val="Spistreci2"/>
+            <w:tabs>
+              <w:tab w:val="right" w:leader="dot" w:pos="9062"/>
+            </w:tabs>
+            <w:rPr>
+              <w:rFonts w:asciiTheme="minorHAnsi" w:eastAsiaTheme="minorEastAsia" w:hAnsiTheme="minorHAnsi"/>
+              <w:noProof/>
+              <w:lang w:eastAsia="pl-PL"/>
+            </w:rPr>
+          </w:pPr>
+          <w:hyperlink w:anchor="_Toc433279327" w:history="1">
+            <w:r>
+              <w:rPr>
+                <w:rStyle w:val="Hipercze"/>
+                <w:noProof/>
+              </w:rPr>
+              <w:t>Wprowadzenie</w:t>
+            </w:r>
+            <w:r>
+              <w:rPr>
+                <w:noProof/>
+                <w:webHidden/>
+              </w:rPr>
+              <w:tab/>
+            </w:r>
+            <w:r>
+              <w:rPr>
+                <w:noProof/>
+                <w:webHidden/>
+              </w:rPr>
+              <w:fldChar w:fldCharType="begin"/>
+            </w:r>
+            <w:r>
+              <w:rPr>
+                <w:noProof/>
+                <w:webHidden/>
+              </w:rPr>
+              <w:instrText xml:space="preserve"> PAGEREF _Toc433279327 \h </w:instrText>
+            </w:r>
+            <w:r>
+              <w:rPr>
+                <w:noProof/>
+                <w:webHidden/>
+              </w:rPr>
+            </w:r>
+            <w:r>
+              <w:rPr>
+                <w:noProof/>
+                <w:webHidden/>
+              </w:rPr>
+              <w:fldChar w:fldCharType="separate"/>
+            </w:r>
+            <w:r>
+              <w:rPr>
+                <w:noProof/>
+                <w:webHidden/>
+              </w:rPr>
+              <w:t>3</w:t>
+            </w:r>
+            <w:r>
+              <w:rPr>
+                <w:noProof/>
+                <w:webHidden/>
+              </w:rPr>
+              <w:fldChar w:fldCharType="end"/>
+            </w:r>
+          </w:hyperlink>
+        </w:p>
+        <w:p>
+          <w:pPr>
+            <w:pStyle w:val="Spistreci2"/>
+            <w:tabs>
+              <w:tab w:val="right" w:leader="dot" w:pos="9062"/>
+            </w:tabs>
+            <w:rPr>
+              <w:rFonts w:asciiTheme="minorHAnsi" w:eastAsiaTheme="minorEastAsia" w:hAnsiTheme="minorHAnsi"/>
+              <w:noProof/>
+              <w:lang w:eastAsia="pl-PL"/>
+            </w:rPr>
+          </w:pPr>
+          <w:hyperlink w:anchor="_Toc433279328" w:history="1">
+            <w:r>
+              <w:rPr>
+                <w:rStyle w:val="Hipercze"/>
+                <w:noProof/>
+              </w:rPr>
+              <w:t>Cel projektu</w:t>
+            </w:r>
+            <w:r>
+              <w:rPr>
+                <w:noProof/>
+                <w:webHidden/>
+              </w:rPr>
+              <w:tab/>
+            </w:r>
+            <w:r>
+              <w:rPr>
+                <w:noProof/>
+                <w:webHidden/>
+              </w:rPr>
+              <w:fldChar w:fldCharType="begin"/>
+            </w:r>
+            <w:r>
+              <w:rPr>
+                <w:noProof/>
+                <w:webHidden/>
+              </w:rPr>
+              <w:instrText xml:space="preserve"> PAGEREF _Toc433279328 \h </w:instrText>
+            </w:r>
+            <w:r>
+              <w:rPr>
+                <w:noProof/>
+                <w:webHidden/>
+              </w:rPr>
+            </w:r>
+            <w:r>
+              <w:rPr>
+                <w:noProof/>
+                <w:webHidden/>
+              </w:rPr>
+              <w:fldChar w:fldCharType="separate"/>
+            </w:r>
+            <w:r>
+              <w:rPr>
+                <w:noProof/>
+                <w:webHidden/>
+              </w:rPr>
+              <w:t>3</w:t>
+            </w:r>
+            <w:r>
+              <w:rPr>
+                <w:noProof/>
+                <w:webHidden/>
+              </w:rPr>
+              <w:fldChar w:fldCharType="end"/>
+            </w:r>
+          </w:hyperlink>
+        </w:p>
+        <w:p>
+          <w:pPr>
+            <w:pStyle w:val="Spistreci1"/>
+            <w:tabs>
+              <w:tab w:val="left" w:pos="440"/>
+              <w:tab w:val="right" w:leader="dot" w:pos="9062"/>
+            </w:tabs>
+            <w:rPr>
+              <w:rFonts w:asciiTheme="minorHAnsi" w:eastAsiaTheme="minorEastAsia" w:hAnsiTheme="minorHAnsi"/>
+              <w:noProof/>
+              <w:lang w:eastAsia="pl-PL"/>
+            </w:rPr>
+          </w:pPr>
+          <w:hyperlink w:anchor="_Toc433279329" w:history="1">
+            <w:r>
+              <w:rPr>
+                <w:rStyle w:val="Hipercze"/>
+                <w:noProof/>
+              </w:rPr>
+              <w:t>1.</w:t>
+            </w:r>
+            <w:r>
+              <w:rPr>
+                <w:rFonts w:asciiTheme="minorHAnsi" w:eastAsiaTheme="minorEastAsia" w:hAnsiTheme="minorHAnsi"/>
+                <w:noProof/>
+                <w:lang w:eastAsia="pl-PL"/>
+              </w:rPr>
+              <w:tab/>
+            </w:r>
+            <w:r>
+              <w:rPr>
+                <w:rStyle w:val="Hipercze"/>
+                <w:noProof/>
+              </w:rPr>
+              <w:t>Specyfikacja wymagań</w:t>
+            </w:r>
+            <w:r>
+              <w:rPr>
+                <w:noProof/>
+                <w:webHidden/>
+              </w:rPr>
+              <w:tab/>
+            </w:r>
+            <w:r>
+              <w:rPr>
+                <w:noProof/>
+                <w:webHidden/>
+              </w:rPr>
+              <w:fldChar w:fldCharType="begin"/>
+            </w:r>
+            <w:r>
+              <w:rPr>
+                <w:noProof/>
+                <w:webHidden/>
+              </w:rPr>
+              <w:instrText xml:space="preserve"> PAGEREF _Toc433279329 \h </w:instrText>
+            </w:r>
+            <w:r>
+              <w:rPr>
+                <w:noProof/>
+                <w:webHidden/>
+              </w:rPr>
+            </w:r>
+            <w:r>
+              <w:rPr>
+                <w:noProof/>
+                <w:webHidden/>
+              </w:rPr>
+              <w:fldChar w:fldCharType="separate"/>
+            </w:r>
+            <w:r>
+              <w:rPr>
+                <w:noProof/>
+                <w:webHidden/>
+              </w:rPr>
+              <w:t>4</w:t>
+            </w:r>
+            <w:r>
+              <w:rPr>
+                <w:noProof/>
+                <w:webHidden/>
+              </w:rPr>
+              <w:fldChar w:fldCharType="end"/>
+            </w:r>
+          </w:hyperlink>
+        </w:p>
+        <w:p>
+          <w:pPr>
+            <w:pStyle w:val="Spistreci2"/>
+            <w:tabs>
+              <w:tab w:val="left" w:pos="880"/>
+              <w:tab w:val="right" w:leader="dot" w:pos="9062"/>
+            </w:tabs>
+            <w:rPr>
+              <w:rFonts w:asciiTheme="minorHAnsi" w:eastAsiaTheme="minorEastAsia" w:hAnsiTheme="minorHAnsi"/>
+              <w:noProof/>
+              <w:lang w:eastAsia="pl-PL"/>
+            </w:rPr>
+          </w:pPr>
+          <w:hyperlink w:anchor="_Toc433279330" w:history="1">
+            <w:r>
+              <w:rPr>
+                <w:rStyle w:val="Hipercze"/>
+                <w:noProof/>
+              </w:rPr>
+              <w:t>1.1.</w:t>
+            </w:r>
+            <w:r>
+              <w:rPr>
+                <w:rFonts w:asciiTheme="minorHAnsi" w:eastAsiaTheme="minorEastAsia" w:hAnsiTheme="minorHAnsi"/>
+                <w:noProof/>
+                <w:lang w:eastAsia="pl-PL"/>
+              </w:rPr>
+              <w:tab/>
+            </w:r>
+            <w:r>
+              <w:rPr>
+                <w:rStyle w:val="Hipercze"/>
+                <w:noProof/>
+              </w:rPr>
+              <w:t>Wymagania funkcjonalne</w:t>
+            </w:r>
+            <w:r>
+              <w:rPr>
+                <w:noProof/>
+                <w:webHidden/>
+              </w:rPr>
+              <w:tab/>
+            </w:r>
+            <w:r>
+              <w:rPr>
+                <w:noProof/>
+                <w:webHidden/>
+              </w:rPr>
+              <w:fldChar w:fldCharType="begin"/>
+            </w:r>
+            <w:r>
+              <w:rPr>
+                <w:noProof/>
+                <w:webHidden/>
+              </w:rPr>
+              <w:instrText xml:space="preserve"> PAGEREF _Toc433279330 \h </w:instrText>
+            </w:r>
+            <w:r>
+              <w:rPr>
+                <w:noProof/>
+                <w:webHidden/>
+              </w:rPr>
+            </w:r>
+            <w:r>
+              <w:rPr>
+                <w:noProof/>
+                <w:webHidden/>
+              </w:rPr>
+              <w:fldChar w:fldCharType="separate"/>
+            </w:r>
+            <w:r>
+              <w:rPr>
+                <w:noProof/>
+                <w:webHidden/>
+              </w:rPr>
+              <w:t>4</w:t>
+            </w:r>
+            <w:r>
+              <w:rPr>
+                <w:noProof/>
+                <w:webHidden/>
+              </w:rPr>
+              <w:fldChar w:fldCharType="end"/>
+            </w:r>
+          </w:hyperlink>
+        </w:p>
+        <w:p>
+          <w:pPr>
+            <w:pStyle w:val="Spistreci3"/>
+            <w:tabs>
+              <w:tab w:val="left" w:pos="1320"/>
+              <w:tab w:val="right" w:leader="dot" w:pos="9062"/>
+            </w:tabs>
+            <w:rPr>
+              <w:noProof/>
+            </w:rPr>
+          </w:pPr>
+          <w:hyperlink w:anchor="_Toc433279331" w:history="1">
+            <w:r>
+              <w:rPr>
+                <w:rStyle w:val="Hipercze"/>
+                <w:noProof/>
+              </w:rPr>
+              <w:t>1.1.1.</w:t>
+            </w:r>
+            <w:r>
+              <w:rPr>
+                <w:noProof/>
+              </w:rPr>
+              <w:tab/>
+            </w:r>
+            <w:r>
+              <w:rPr>
+                <w:rStyle w:val="Hipercze"/>
+                <w:noProof/>
+              </w:rPr>
+              <w:t>Panel administracyjny</w:t>
+            </w:r>
+            <w:r>
+              <w:rPr>
+                <w:noProof/>
+                <w:webHidden/>
+              </w:rPr>
+              <w:tab/>
+            </w:r>
+            <w:r>
+              <w:rPr>
+                <w:noProof/>
+                <w:webHidden/>
+              </w:rPr>
+              <w:fldChar w:fldCharType="begin"/>
+            </w:r>
+            <w:r>
+              <w:rPr>
+                <w:noProof/>
+                <w:webHidden/>
+              </w:rPr>
+              <w:instrText xml:space="preserve"> PAGEREF _Toc433279331 \h </w:instrText>
+            </w:r>
+            <w:r>
+              <w:rPr>
+                <w:noProof/>
+                <w:webHidden/>
+              </w:rPr>
+            </w:r>
+            <w:r>
+              <w:rPr>
+                <w:noProof/>
+                <w:webHidden/>
+              </w:rPr>
+              <w:fldChar w:fldCharType="separate"/>
+            </w:r>
+            <w:r>
+              <w:rPr>
+                <w:noProof/>
+                <w:webHidden/>
+              </w:rPr>
+              <w:t>4</w:t>
+            </w:r>
+            <w:r>
+              <w:rPr>
+                <w:noProof/>
+                <w:webHidden/>
+              </w:rPr>
+              <w:fldChar w:fldCharType="end"/>
+            </w:r>
+          </w:hyperlink>
+        </w:p>
+        <w:p>
+          <w:pPr>
+            <w:pStyle w:val="Spistreci3"/>
+            <w:tabs>
+              <w:tab w:val="left" w:pos="1320"/>
+              <w:tab w:val="right" w:leader="dot" w:pos="9062"/>
+            </w:tabs>
+            <w:rPr>
+              <w:noProof/>
+            </w:rPr>
+          </w:pPr>
+          <w:hyperlink w:anchor="_Toc433279332" w:history="1">
+            <w:r>
+              <w:rPr>
+                <w:rStyle w:val="Hipercze"/>
+                <w:noProof/>
+              </w:rPr>
+              <w:t>1.1.2.</w:t>
+            </w:r>
+            <w:r>
+              <w:rPr>
+                <w:noProof/>
+              </w:rPr>
+              <w:tab/>
+            </w:r>
+            <w:r>
+              <w:rPr>
+                <w:rStyle w:val="Hipercze"/>
+                <w:noProof/>
+              </w:rPr>
+              <w:t>Widok dla klienta</w:t>
+            </w:r>
+            <w:r>
+              <w:rPr>
+                <w:noProof/>
+                <w:webHidden/>
+              </w:rPr>
+              <w:tab/>
+            </w:r>
+            <w:r>
+              <w:rPr>
+                <w:noProof/>
+                <w:webHidden/>
+              </w:rPr>
+              <w:fldChar w:fldCharType="begin"/>
+            </w:r>
+            <w:r>
+              <w:rPr>
+                <w:noProof/>
+                <w:webHidden/>
+              </w:rPr>
+              <w:instrText xml:space="preserve"> PAGEREF _Toc433279332 \h </w:instrText>
+            </w:r>
+            <w:r>
+              <w:rPr>
+                <w:noProof/>
+                <w:webHidden/>
+              </w:rPr>
+            </w:r>
+            <w:r>
+              <w:rPr>
+                <w:noProof/>
+                <w:webHidden/>
+              </w:rPr>
+              <w:fldChar w:fldCharType="separate"/>
+            </w:r>
+            <w:r>
+              <w:rPr>
+                <w:noProof/>
+                <w:webHidden/>
+              </w:rPr>
+              <w:t>5</w:t>
+            </w:r>
+            <w:r>
+              <w:rPr>
+                <w:noProof/>
+                <w:webHidden/>
+              </w:rPr>
+              <w:fldChar w:fldCharType="end"/>
+            </w:r>
+          </w:hyperlink>
+        </w:p>
+        <w:p>
+          <w:pPr>
+            <w:pStyle w:val="Spistreci2"/>
+            <w:tabs>
+              <w:tab w:val="left" w:pos="880"/>
+              <w:tab w:val="right" w:leader="dot" w:pos="9062"/>
+            </w:tabs>
+            <w:rPr>
+              <w:rFonts w:asciiTheme="minorHAnsi" w:eastAsiaTheme="minorEastAsia" w:hAnsiTheme="minorHAnsi"/>
+              <w:noProof/>
+              <w:lang w:eastAsia="pl-PL"/>
+            </w:rPr>
+          </w:pPr>
+          <w:hyperlink w:anchor="_Toc433279333" w:history="1">
+            <w:r>
+              <w:rPr>
+                <w:rStyle w:val="Hipercze"/>
+                <w:noProof/>
+              </w:rPr>
+              <w:t>1.2.</w:t>
+            </w:r>
+            <w:r>
+              <w:rPr>
+                <w:rFonts w:asciiTheme="minorHAnsi" w:eastAsiaTheme="minorEastAsia" w:hAnsiTheme="minorHAnsi"/>
+                <w:noProof/>
+                <w:lang w:eastAsia="pl-PL"/>
+              </w:rPr>
+              <w:tab/>
+            </w:r>
+            <w:r>
+              <w:rPr>
+                <w:rStyle w:val="Hipercze"/>
+                <w:noProof/>
+              </w:rPr>
+              <w:t>Wymagania niefunkcjonalne</w:t>
+            </w:r>
+            <w:r>
+              <w:rPr>
+                <w:noProof/>
+                <w:webHidden/>
+              </w:rPr>
+              <w:tab/>
+            </w:r>
+            <w:r>
+              <w:rPr>
+                <w:noProof/>
+                <w:webHidden/>
+              </w:rPr>
+              <w:fldChar w:fldCharType="begin"/>
+            </w:r>
+            <w:r>
+              <w:rPr>
+                <w:noProof/>
+                <w:webHidden/>
+              </w:rPr>
+              <w:instrText xml:space="preserve"> PAGEREF _Toc433279333 \h </w:instrText>
+            </w:r>
+            <w:r>
+              <w:rPr>
+                <w:noProof/>
+                <w:webHidden/>
+              </w:rPr>
+            </w:r>
+            <w:r>
+              <w:rPr>
+                <w:noProof/>
+                <w:webHidden/>
+              </w:rPr>
+              <w:fldChar w:fldCharType="separate"/>
+            </w:r>
+            <w:r>
+              <w:rPr>
+                <w:noProof/>
+                <w:webHidden/>
+              </w:rPr>
+              <w:t>5</w:t>
+            </w:r>
+            <w:r>
+              <w:rPr>
+                <w:noProof/>
+                <w:webHidden/>
+              </w:rPr>
+              <w:fldChar w:fldCharType="end"/>
+            </w:r>
+          </w:hyperlink>
+        </w:p>
+        <w:p>
+          <w:pPr>
+            <w:pStyle w:val="Spistreci1"/>
+            <w:tabs>
+              <w:tab w:val="left" w:pos="440"/>
+              <w:tab w:val="right" w:leader="dot" w:pos="9062"/>
+            </w:tabs>
+            <w:rPr>
+              <w:rFonts w:asciiTheme="minorHAnsi" w:eastAsiaTheme="minorEastAsia" w:hAnsiTheme="minorHAnsi"/>
+              <w:noProof/>
+              <w:lang w:eastAsia="pl-PL"/>
+            </w:rPr>
+          </w:pPr>
+          <w:hyperlink w:anchor="_Toc433279334" w:history="1">
+            <w:r>
+              <w:rPr>
+                <w:rStyle w:val="Hipercze"/>
+                <w:noProof/>
+              </w:rPr>
+              <w:t>2.</w:t>
+            </w:r>
+            <w:r>
+              <w:rPr>
+                <w:rFonts w:asciiTheme="minorHAnsi" w:eastAsiaTheme="minorEastAsia" w:hAnsiTheme="minorHAnsi"/>
+                <w:noProof/>
+                <w:lang w:eastAsia="pl-PL"/>
+              </w:rPr>
+              <w:tab/>
+            </w:r>
+            <w:r>
+              <w:rPr>
+                <w:rStyle w:val="Hipercze"/>
+                <w:noProof/>
+              </w:rPr>
+              <w:t>Opis implementacji</w:t>
+            </w:r>
+            <w:r>
+              <w:rPr>
+                <w:noProof/>
+                <w:webHidden/>
+              </w:rPr>
+              <w:tab/>
+            </w:r>
+            <w:r>
+              <w:rPr>
+                <w:noProof/>
+                <w:webHidden/>
+              </w:rPr>
+              <w:fldChar w:fldCharType="begin"/>
+            </w:r>
+            <w:r>
+              <w:rPr>
+                <w:noProof/>
+                <w:webHidden/>
+              </w:rPr>
+              <w:instrText xml:space="preserve"> PAGEREF _Toc433279334 \h </w:instrText>
+            </w:r>
+            <w:r>
+              <w:rPr>
+                <w:noProof/>
+                <w:webHidden/>
+              </w:rPr>
+            </w:r>
+            <w:r>
+              <w:rPr>
+                <w:noProof/>
+                <w:webHidden/>
+              </w:rPr>
+              <w:fldChar w:fldCharType="separate"/>
+            </w:r>
+            <w:r>
+              <w:rPr>
+                <w:noProof/>
+                <w:webHidden/>
+              </w:rPr>
+              <w:t>5</w:t>
+            </w:r>
+            <w:r>
+              <w:rPr>
+                <w:noProof/>
+                <w:webHidden/>
+              </w:rPr>
+              <w:fldChar w:fldCharType="end"/>
+            </w:r>
+          </w:hyperlink>
+        </w:p>
+        <w:p>
+          <w:pPr>
+            <w:pStyle w:val="Spistreci2"/>
+            <w:tabs>
+              <w:tab w:val="right" w:leader="dot" w:pos="9062"/>
+            </w:tabs>
+            <w:rPr>
+              <w:rFonts w:asciiTheme="minorHAnsi" w:eastAsiaTheme="minorEastAsia" w:hAnsiTheme="minorHAnsi"/>
+              <w:noProof/>
+              <w:lang w:eastAsia="pl-PL"/>
+            </w:rPr>
+          </w:pPr>
+          <w:hyperlink w:anchor="_Toc433279335" w:history="1">
+            <w:r>
+              <w:rPr>
+                <w:rStyle w:val="Hipercze"/>
+                <w:noProof/>
+              </w:rPr>
+              <w:t>2.1 Narzędzia</w:t>
+            </w:r>
+            <w:r>
+              <w:rPr>
+                <w:noProof/>
+                <w:webHidden/>
+              </w:rPr>
+              <w:tab/>
+            </w:r>
+            <w:r>
+              <w:rPr>
+                <w:noProof/>
+                <w:webHidden/>
+              </w:rPr>
+              <w:fldChar w:fldCharType="begin"/>
+            </w:r>
+            <w:r>
+              <w:rPr>
+                <w:noProof/>
+                <w:webHidden/>
+              </w:rPr>
+              <w:instrText xml:space="preserve"> PAGEREF _Toc433279335 \h </w:instrText>
+            </w:r>
+            <w:r>
+              <w:rPr>
+                <w:noProof/>
+                <w:webHidden/>
+              </w:rPr>
+            </w:r>
+            <w:r>
+              <w:rPr>
+                <w:noProof/>
+                <w:webHidden/>
+              </w:rPr>
+              <w:fldChar w:fldCharType="separate"/>
+            </w:r>
+            <w:r>
+              <w:rPr>
+                <w:noProof/>
+                <w:webHidden/>
+              </w:rPr>
+              <w:t>5</w:t>
+            </w:r>
+            <w:r>
+              <w:rPr>
+                <w:noProof/>
+                <w:webHidden/>
+              </w:rPr>
+              <w:fldChar w:fldCharType="end"/>
+            </w:r>
+          </w:hyperlink>
+        </w:p>
+        <w:p>
+          <w:pPr>
+            <w:pStyle w:val="Spistreci2"/>
+            <w:tabs>
+              <w:tab w:val="right" w:leader="dot" w:pos="9062"/>
+            </w:tabs>
+            <w:rPr>
+              <w:rFonts w:asciiTheme="minorHAnsi" w:eastAsiaTheme="minorEastAsia" w:hAnsiTheme="minorHAnsi"/>
+              <w:noProof/>
+              <w:lang w:eastAsia="pl-PL"/>
+            </w:rPr>
+          </w:pPr>
+          <w:hyperlink w:anchor="_Toc433279336" w:history="1">
+            <w:r>
+              <w:rPr>
+                <w:rStyle w:val="Hipercze"/>
+                <w:noProof/>
+              </w:rPr>
+              <w:t>2.2 Technologia</w:t>
+            </w:r>
+            <w:r>
+              <w:rPr>
+                <w:noProof/>
+                <w:webHidden/>
+              </w:rPr>
+              <w:tab/>
+            </w:r>
+            <w:r>
+              <w:rPr>
+                <w:noProof/>
+                <w:webHidden/>
+              </w:rPr>
+              <w:fldChar w:fldCharType="begin"/>
+            </w:r>
+            <w:r>
+              <w:rPr>
+                <w:noProof/>
+                <w:webHidden/>
+              </w:rPr>
+              <w:instrText xml:space="preserve"> PAGEREF _Toc433279336 \h </w:instrText>
+            </w:r>
+            <w:r>
+              <w:rPr>
+                <w:noProof/>
+                <w:webHidden/>
+              </w:rPr>
+            </w:r>
+            <w:r>
+              <w:rPr>
+                <w:noProof/>
+                <w:webHidden/>
+              </w:rPr>
+              <w:fldChar w:fldCharType="separate"/>
+            </w:r>
+            <w:r>
+              <w:rPr>
+                <w:noProof/>
+                <w:webHidden/>
+              </w:rPr>
+              <w:t>5</w:t>
+            </w:r>
+            <w:r>
+              <w:rPr>
+                <w:noProof/>
+                <w:webHidden/>
+              </w:rPr>
+              <w:fldChar w:fldCharType="end"/>
+            </w:r>
+          </w:hyperlink>
+        </w:p>
+        <w:p>
+          <w:pPr>
+            <w:pStyle w:val="Spistreci2"/>
+            <w:tabs>
+              <w:tab w:val="right" w:leader="dot" w:pos="9062"/>
+            </w:tabs>
+            <w:rPr>
+              <w:rFonts w:asciiTheme="minorHAnsi" w:eastAsiaTheme="minorEastAsia" w:hAnsiTheme="minorHAnsi"/>
+              <w:noProof/>
+              <w:lang w:eastAsia="pl-PL"/>
+            </w:rPr>
+          </w:pPr>
+          <w:hyperlink w:anchor="_Toc433279337" w:history="1">
+            <w:r>
+              <w:rPr>
+                <w:rStyle w:val="Hipercze"/>
+                <w:noProof/>
+              </w:rPr>
+              <w:t>2.3 Joomla i MVC</w:t>
+            </w:r>
+            <w:r>
+              <w:rPr>
+                <w:noProof/>
+                <w:webHidden/>
+              </w:rPr>
+              <w:tab/>
+            </w:r>
+            <w:r>
+              <w:rPr>
+                <w:noProof/>
+                <w:webHidden/>
+              </w:rPr>
+              <w:fldChar w:fldCharType="begin"/>
+            </w:r>
+            <w:r>
+              <w:rPr>
+                <w:noProof/>
+                <w:webHidden/>
+              </w:rPr>
+              <w:instrText xml:space="preserve"> PAGEREF _Toc433279337 \h </w:instrText>
+            </w:r>
+            <w:r>
+              <w:rPr>
+                <w:noProof/>
+                <w:webHidden/>
+              </w:rPr>
+            </w:r>
+            <w:r>
+              <w:rPr>
+                <w:noProof/>
+                <w:webHidden/>
+              </w:rPr>
+              <w:fldChar w:fldCharType="separate"/>
+            </w:r>
+            <w:r>
+              <w:rPr>
+                <w:noProof/>
+                <w:webHidden/>
+              </w:rPr>
+              <w:t>5</w:t>
+            </w:r>
+            <w:r>
+              <w:rPr>
+                <w:noProof/>
+                <w:webHidden/>
+              </w:rPr>
+              <w:fldChar w:fldCharType="end"/>
+            </w:r>
+          </w:hyperlink>
+        </w:p>
+        <w:p>
+          <w:pPr>
+            <w:pStyle w:val="Spistreci2"/>
+            <w:tabs>
+              <w:tab w:val="right" w:leader="dot" w:pos="9062"/>
+            </w:tabs>
+            <w:rPr>
+              <w:rFonts w:asciiTheme="minorHAnsi" w:eastAsiaTheme="minorEastAsia" w:hAnsiTheme="minorHAnsi"/>
+              <w:noProof/>
+              <w:lang w:eastAsia="pl-PL"/>
+            </w:rPr>
+          </w:pPr>
+          <w:hyperlink w:anchor="_Toc433279338" w:history="1">
+            <w:r>
+              <w:rPr>
+                <w:rStyle w:val="Hipercze"/>
+                <w:noProof/>
+              </w:rPr>
+              <w:t>2.4 Testy</w:t>
+            </w:r>
+            <w:r>
+              <w:rPr>
+                <w:noProof/>
+                <w:webHidden/>
+              </w:rPr>
+              <w:tab/>
+            </w:r>
+            <w:r>
+              <w:rPr>
+                <w:noProof/>
+                <w:webHidden/>
+              </w:rPr>
+              <w:fldChar w:fldCharType="begin"/>
+            </w:r>
+            <w:r>
+              <w:rPr>
+                <w:noProof/>
+                <w:webHidden/>
+              </w:rPr>
+              <w:instrText xml:space="preserve"> PAGEREF _Toc433279338 \h </w:instrText>
+            </w:r>
+            <w:r>
+              <w:rPr>
+                <w:noProof/>
+                <w:webHidden/>
+              </w:rPr>
+            </w:r>
+            <w:r>
+              <w:rPr>
+                <w:noProof/>
+                <w:webHidden/>
+              </w:rPr>
+              <w:fldChar w:fldCharType="separate"/>
+            </w:r>
+            <w:r>
+              <w:rPr>
+                <w:noProof/>
+                <w:webHidden/>
+              </w:rPr>
+              <w:t>5</w:t>
+            </w:r>
+            <w:r>
+              <w:rPr>
+                <w:noProof/>
+                <w:webHidden/>
+              </w:rPr>
+              <w:fldChar w:fldCharType="end"/>
+            </w:r>
+          </w:hyperlink>
+        </w:p>
+        <w:p>
+          <w:pPr>
+            <w:pStyle w:val="Spistreci1"/>
+            <w:tabs>
+              <w:tab w:val="right" w:leader="dot" w:pos="9062"/>
+            </w:tabs>
+            <w:rPr>
+              <w:rFonts w:asciiTheme="minorHAnsi" w:eastAsiaTheme="minorEastAsia" w:hAnsiTheme="minorHAnsi"/>
+              <w:noProof/>
+              <w:lang w:eastAsia="pl-PL"/>
+            </w:rPr>
+          </w:pPr>
+          <w:hyperlink w:anchor="_Toc433279339" w:history="1">
+            <w:r>
+              <w:rPr>
+                <w:rStyle w:val="Hipercze"/>
+                <w:noProof/>
+              </w:rPr>
+              <w:t>3. Podsumowanie</w:t>
+            </w:r>
+            <w:r>
+              <w:rPr>
+                <w:noProof/>
+                <w:webHidden/>
+              </w:rPr>
+              <w:tab/>
+            </w:r>
+            <w:r>
+              <w:rPr>
+                <w:noProof/>
+                <w:webHidden/>
+              </w:rPr>
+              <w:fldChar w:fldCharType="begin"/>
+            </w:r>
+            <w:r>
+              <w:rPr>
+                <w:noProof/>
+                <w:webHidden/>
+              </w:rPr>
+              <w:instrText xml:space="preserve"> PAGEREF _Toc433279339 \h </w:instrText>
+            </w:r>
+            <w:r>
+              <w:rPr>
+                <w:noProof/>
+                <w:webHidden/>
+              </w:rPr>
+            </w:r>
+            <w:r>
+              <w:rPr>
+                <w:noProof/>
+                <w:webHidden/>
+              </w:rPr>
+              <w:fldChar w:fldCharType="separate"/>
+            </w:r>
+            <w:r>
+              <w:rPr>
+                <w:noProof/>
+                <w:webHidden/>
+              </w:rPr>
+              <w:t>5</w:t>
+            </w:r>
+            <w:r>
+              <w:rPr>
+                <w:noProof/>
+                <w:webHidden/>
+              </w:rPr>
+              <w:fldChar w:fldCharType="end"/>
+            </w:r>
+          </w:hyperlink>
+        </w:p>
+        <w:p>
+          <w:pPr>
+            <w:pStyle w:val="Spistreci1"/>
+            <w:tabs>
+              <w:tab w:val="right" w:leader="dot" w:pos="9062"/>
+            </w:tabs>
+            <w:rPr>
+              <w:rFonts w:asciiTheme="minorHAnsi" w:eastAsiaTheme="minorEastAsia" w:hAnsiTheme="minorHAnsi"/>
+              <w:noProof/>
+              <w:lang w:eastAsia="pl-PL"/>
+            </w:rPr>
+          </w:pPr>
+          <w:hyperlink w:anchor="_Toc433279340" w:history="1">
+            <w:r>
+              <w:rPr>
+                <w:rStyle w:val="Hipercze"/>
+                <w:noProof/>
+              </w:rPr>
+              <w:t>Bibliografia</w:t>
+            </w:r>
+            <w:r>
+              <w:rPr>
+                <w:noProof/>
+                <w:webHidden/>
+              </w:rPr>
+              <w:tab/>
+            </w:r>
+            <w:r>
+              <w:rPr>
+                <w:noProof/>
+                <w:webHidden/>
+              </w:rPr>
+              <w:fldChar w:fldCharType="begin"/>
+            </w:r>
+            <w:r>
+              <w:rPr>
+                <w:noProof/>
+                <w:webHidden/>
+              </w:rPr>
+              <w:instrText xml:space="preserve"> PAGEREF _Toc433279340 \h </w:instrText>
+            </w:r>
+            <w:r>
+              <w:rPr>
+                <w:noProof/>
+                <w:webHidden/>
+              </w:rPr>
+            </w:r>
+            <w:r>
+              <w:rPr>
+                <w:noProof/>
+                <w:webHidden/>
+              </w:rPr>
+              <w:fldChar w:fldCharType="separate"/>
+            </w:r>
+            <w:r>
+              <w:rPr>
+                <w:noProof/>
+                <w:webHidden/>
+              </w:rPr>
+              <w:t>6</w:t>
+            </w:r>
+            <w:r>
+              <w:rPr>
+                <w:noProof/>
+                <w:webHidden/>
+              </w:rPr>
+              <w:fldChar w:fldCharType="end"/>
+            </w:r>
+          </w:hyperlink>
+        </w:p>
+        <w:p>
+          <w:r>
+            <w:rPr>
+              <w:b/>
+              <w:bCs/>
+            </w:rPr>
+            <w:fldChar w:fldCharType="end"/>
+          </w:r>
+        </w:p>
+      </w:sdtContent>
+    </w:sdt>
+    <w:p>
+      <w:pPr>
+        <w:rPr>
+          <w:rFonts w:eastAsiaTheme="majorEastAsia" w:cs="Times New Roman"/>
+          <w:color w:val="2E74B5" w:themeColor="accent1" w:themeShade="BF"/>
+          <w:sz w:val="32"/>
+          <w:szCs w:val="32"/>
+        </w:rPr>
+      </w:pPr>
+      <w:r>
+        <w:rPr>
+          <w:rFonts w:cs="Times New Roman"/>
+        </w:rPr>
+        <w:br w:type="page"/>
+      </w:r>
+    </w:p>
     <w:p>
       <w:pPr>
         <w:pStyle w:val="Nagwek1"/>
-      </w:pPr>
-      <w:r>
+        <w:rPr>
+          <w:rFonts w:ascii="Times New Roman" w:hAnsi="Times New Roman" w:cs="Times New Roman"/>
+        </w:rPr>
+      </w:pPr>
+      <w:bookmarkStart w:id="1" w:name="_Toc433279326"/>
+      <w:r>
+        <w:rPr>
+          <w:rFonts w:ascii="Times New Roman" w:hAnsi="Times New Roman" w:cs="Times New Roman"/>
+        </w:rPr>
         <w:lastRenderedPageBreak/>
         <w:t>Wstęp</w:t>
       </w:r>
+      <w:bookmarkEnd w:id="1"/>
+    </w:p>
+    <w:p>
+      <w:pPr>
+        <w:pStyle w:val="Nagwek2"/>
+      </w:pPr>
+      <w:bookmarkStart w:id="2" w:name="_Toc433279327"/>
+      <w:r>
+        <w:t>Wprowadzenie</w:t>
+      </w:r>
+      <w:bookmarkEnd w:id="2"/>
     </w:p>
     <w:p>
       <w:pPr>
         <w:jc w:val="both"/>
-      </w:pPr>
-      <w:r>
+        <w:rPr>
+          <w:rFonts w:cs="Times New Roman"/>
+        </w:rPr>
+      </w:pPr>
+      <w:r>
+        <w:rPr>
+          <w:rFonts w:cs="Times New Roman"/>
+        </w:rPr>
         <w:t>Każdy zespół muzyczny, grający na weselach, zabawach, festynach itp., ma swój określony repertuar. Większość dzisiejszych zespołów posiada też swoją stronę internetową, na której często znajdują się przykłady utworów. Muzycy stale poszerzają listę wykonywanych piosenek lecz niestety aktualizacja takich spisów jest bardzo rzadka. Dlaczego? Najczęściej wykaz utworów umieszczony na stronie WWW jest w postaci statycznej tabeli, a dodanie nowego wiąże się ze żmudną edycją, wstawianiem nowej pozycji gdzieś po środku, np. wg alfabetu.</w:t>
       </w:r>
       <w:r>
+        <w:rPr>
+          <w:rFonts w:cs="Times New Roman"/>
+        </w:rPr>
         <w:t xml:space="preserve"> </w:t>
       </w:r>
     </w:p>
     <w:p>
       <w:pPr>
         <w:jc w:val="both"/>
-      </w:pPr>
-      <w:r>
-        <w:t>Rozwiązaniem może być oprogramowanie, które pomoże w zarządzaniu takim repertuarem, pozwoli na łatwe i szybkie aktualizacje. Dla klienta może okazać się to także bardzo przydatne – będzie wiedział więcej na temat bazy aktualnie granych piosenek przez daną grupę muzyczną, co być może pozwoli mu w wyborze bardziej odpowiedniej dla jego upodobań czy też pod kątem typu planowanej uroczystości.</w:t>
-      </w:r>
-    </w:p>
-    <w:p>
+        <w:rPr>
+          <w:rFonts w:cs="Times New Roman"/>
+        </w:rPr>
+      </w:pPr>
+      <w:r>
+        <w:rPr>
+          <w:rFonts w:cs="Times New Roman"/>
+        </w:rPr>
+        <w:t xml:space="preserve">Rozwiązaniem może być oprogramowanie, które pomoże w zarządzaniu takim repertuarem, pozwoli na łatwe i szybkie aktualizacje. </w:t>
+      </w:r>
+      <w:r>
+        <w:rPr>
+          <w:rFonts w:cs="Times New Roman"/>
+        </w:rPr>
+        <w:t>Najprawdopodobniej zachęci to zespoły muzyczne do częstszego aktualizowania spisu na własnych stronach internetowych, co za tym idzie, klienci będą mieli dostęp do świeżej bazy utworów wykonywanych przez dany zespół.</w:t>
+      </w:r>
+    </w:p>
+    <w:p>
+      <w:pPr>
+        <w:jc w:val="both"/>
+        <w:rPr>
+          <w:rFonts w:cs="Times New Roman"/>
+        </w:rPr>
+      </w:pPr>
+      <w:r>
+        <w:rPr>
+          <w:rFonts w:cs="Times New Roman"/>
+        </w:rPr>
+        <w:t xml:space="preserve">Idąc dalej, muzycy grając w różnych miejscach napotykają na różne upodobania muzyczne. W jednym regionie goście uwielbiają muzykę country, w drugim najlepiej bawią się przy muzyce disco polo. Dodatkowo każda osoba ma jakieś swoje własne ulubione </w:t>
+      </w:r>
+      <w:r>
+        <w:rPr>
+          <w:rFonts w:cs="Times New Roman"/>
+        </w:rPr>
+        <w:t>tytuły. Mając na stronie internetowej aktualny repertuar, można pozwolić gościom, którzy będą na danej imprezie, wybrać te utwory</w:t>
+      </w:r>
+      <w:r>
+        <w:rPr>
+          <w:rFonts w:cs="Times New Roman"/>
+        </w:rPr>
+        <w:t>, które chcieliby usłyszeć. Taka</w:t>
+      </w:r>
+      <w:r>
+        <w:rPr>
+          <w:rFonts w:cs="Times New Roman"/>
+        </w:rPr>
+        <w:t xml:space="preserve"> </w:t>
+      </w:r>
+      <w:r>
+        <w:rPr>
+          <w:rFonts w:cs="Times New Roman"/>
+        </w:rPr>
+        <w:t xml:space="preserve">możliwość wykorzystana przez gości </w:t>
+      </w:r>
+      <w:r>
+        <w:rPr>
+          <w:rFonts w:cs="Times New Roman"/>
+        </w:rPr>
+        <w:t>pozwoli</w:t>
+      </w:r>
+      <w:r>
+        <w:rPr>
+          <w:rFonts w:cs="Times New Roman"/>
+        </w:rPr>
+        <w:t>łaby</w:t>
+      </w:r>
+      <w:r>
+        <w:rPr>
+          <w:rFonts w:cs="Times New Roman"/>
+        </w:rPr>
+        <w:t xml:space="preserve"> zespołowi od razu trafić do gustu publiki.</w:t>
+      </w:r>
+    </w:p>
+    <w:p>
+      <w:pPr>
+        <w:pStyle w:val="Nagwek2"/>
+      </w:pPr>
+      <w:bookmarkStart w:id="3" w:name="_Toc433279328"/>
+      <w:r>
+        <w:t>Cel projektu</w:t>
+      </w:r>
+      <w:bookmarkEnd w:id="3"/>
+    </w:p>
+    <w:p>
+      <w:pPr>
+        <w:jc w:val="both"/>
+        <w:rPr>
+          <w:rFonts w:cs="Times New Roman"/>
+        </w:rPr>
+      </w:pPr>
+      <w:r>
+        <w:rPr>
+          <w:rFonts w:cs="Times New Roman"/>
+        </w:rPr>
+        <w:t xml:space="preserve">Na rynku </w:t>
+      </w:r>
+      <w:r>
+        <w:rPr>
+          <w:rFonts w:cs="Times New Roman"/>
+        </w:rPr>
+        <w:t>bardzo trudno znaleźć rozwiązania, które pozwoliłyby usprawnić zarządzanie repertuarem muzycznym. Z reguły takie informacje są wypisywane na stronach internetowych statycznie. Celem projektu jest stworzenie komponentu dla systemu Joomla</w:t>
+      </w:r>
+      <w:r>
+        <w:rPr>
+          <w:rFonts w:cs="Times New Roman"/>
+        </w:rPr>
+        <w:t>!</w:t>
+      </w:r>
+      <w:r>
+        <w:rPr>
+          <w:rStyle w:val="Odwoanieprzypisudolnego"/>
+          <w:rFonts w:cs="Times New Roman"/>
+        </w:rPr>
+        <w:footnoteReference w:id="1"/>
+      </w:r>
+      <w:r>
+        <w:rPr>
+          <w:rFonts w:cs="Times New Roman"/>
+        </w:rPr>
+        <w:t>, który na to pozwoli.</w:t>
+      </w:r>
+    </w:p>
+    <w:p>
+      <w:pPr>
+        <w:jc w:val="both"/>
+        <w:rPr>
+          <w:rFonts w:cs="Times New Roman"/>
+        </w:rPr>
+      </w:pPr>
+      <w:r>
+        <w:rPr>
+          <w:rFonts w:cs="Times New Roman"/>
+        </w:rPr>
+        <w:t>Wybrany został CMS</w:t>
+      </w:r>
+      <w:r>
+        <w:rPr>
+          <w:rStyle w:val="Odwoanieprzypisudolnego"/>
+          <w:rFonts w:cs="Times New Roman"/>
+        </w:rPr>
+        <w:footnoteReference w:id="2"/>
+      </w:r>
+      <w:r>
+        <w:rPr>
+          <w:rFonts w:cs="Times New Roman"/>
+        </w:rPr>
+        <w:t xml:space="preserve"> Joomla</w:t>
+      </w:r>
+      <w:r>
+        <w:rPr>
+          <w:rFonts w:cs="Times New Roman"/>
+        </w:rPr>
+        <w:t>!</w:t>
+      </w:r>
+      <w:r>
+        <w:rPr>
+          <w:rFonts w:cs="Times New Roman"/>
+        </w:rPr>
+        <w:t xml:space="preserve"> z kilku powodów. Przede wszystkim jest to system darmowy, co pozwoli zaoszczędzić na wydatkach zespołu. Stale się rozwija, więc nie ma póki co powodów do obaw, że projekt zostanie porzucony, a co za tym idzie nie będzie podatny na niebezpieczeństwa. Jest także stosunkowo łatwy w obsłudze i bardzo popularny, dzięki czemu użytkownik w razie problemów łatwo znajdzie pomoc w Internecie.</w:t>
+      </w:r>
+    </w:p>
+    <w:p>
+      <w:pPr>
+        <w:jc w:val="both"/>
+        <w:rPr>
+          <w:rFonts w:cs="Times New Roman"/>
+        </w:rPr>
+      </w:pPr>
+      <w:r>
+        <w:rPr>
+          <w:rFonts w:cs="Times New Roman"/>
+        </w:rPr>
+        <w:t xml:space="preserve">Głównymi funkcjami oprogramowania będą: </w:t>
+      </w:r>
+    </w:p>
+    <w:p>
+      <w:pPr>
+        <w:pStyle w:val="Akapitzlist"/>
+        <w:numPr>
+          <w:ilvl w:val="0"/>
+          <w:numId w:val="1"/>
+        </w:numPr>
+        <w:jc w:val="both"/>
+        <w:rPr>
+          <w:rFonts w:cs="Times New Roman"/>
+        </w:rPr>
+      </w:pPr>
+      <w:r>
+        <w:rPr>
+          <w:rFonts w:cs="Times New Roman"/>
+        </w:rPr>
+        <w:t>zarządzanie l</w:t>
+      </w:r>
+      <w:r>
+        <w:rPr>
+          <w:rFonts w:cs="Times New Roman"/>
+        </w:rPr>
+        <w:t>istą repertuaru</w:t>
+      </w:r>
+      <w:r>
+        <w:rPr>
+          <w:rFonts w:cs="Times New Roman"/>
+        </w:rPr>
+        <w:t>,</w:t>
+      </w:r>
+    </w:p>
+    <w:p>
+      <w:pPr>
+        <w:pStyle w:val="Akapitzlist"/>
+        <w:numPr>
+          <w:ilvl w:val="0"/>
+          <w:numId w:val="1"/>
+        </w:numPr>
+        <w:jc w:val="both"/>
+        <w:rPr>
+          <w:rFonts w:cs="Times New Roman"/>
+        </w:rPr>
+      </w:pPr>
+      <w:r>
+        <w:rPr>
+          <w:rFonts w:cs="Times New Roman"/>
+        </w:rPr>
+        <w:t>dobór utworów spośród listy na imprezę przez gości</w:t>
+      </w:r>
+      <w:r>
+        <w:rPr>
+          <w:rFonts w:cs="Times New Roman"/>
+        </w:rPr>
+        <w:t>.</w:t>
+      </w:r>
+    </w:p>
+    <w:p>
+      <w:pPr>
+        <w:pStyle w:val="Nagwek2"/>
+      </w:pPr>
       <w:r>
         <w:br w:type="page"/>
       </w:r>
     </w:p>
     <w:p>
       <w:pPr>
+        <w:pStyle w:val="Nagwek1"/>
+        <w:numPr>
+          <w:ilvl w:val="0"/>
+          <w:numId w:val="2"/>
+        </w:numPr>
+      </w:pPr>
+      <w:bookmarkStart w:id="4" w:name="_Toc433279329"/>
+      <w:r>
+        <w:lastRenderedPageBreak/>
+        <w:t>Specyfikacja wymagań</w:t>
+      </w:r>
+      <w:bookmarkEnd w:id="4"/>
+    </w:p>
+    <w:p>
+      <w:r>
+        <w:t>Na początku projektu przyjęto pewne wymagania, jakie powinien spełniać. Zostały one podzielone na wymagania funkcjonalne i niefunkcjonalne. Pomogły one szczegółowo opisać, co dokładnie powinien zawierać program, a co za tym idzie usprawniły jego tworzenie.</w:t>
+      </w:r>
+    </w:p>
+    <w:p>
+      <w:pPr>
+        <w:pStyle w:val="Nagwek2"/>
+        <w:numPr>
+          <w:ilvl w:val="1"/>
+          <w:numId w:val="4"/>
+        </w:numPr>
+      </w:pPr>
+      <w:bookmarkStart w:id="5" w:name="_Toc433279330"/>
+      <w:r>
+        <w:t>Wymagania funkcjonalne</w:t>
+      </w:r>
+      <w:bookmarkEnd w:id="5"/>
+    </w:p>
+    <w:p>
+      <w:pPr>
         <w:jc w:val="both"/>
-        <w:rPr>
-          <w:rFonts w:ascii="Segoe Print" w:hAnsi="Segoe Print" w:cs="Segoe Print"/>
+      </w:pPr>
+      <w:r>
+        <w:t>Wymagania funkcjonalne zostały podzielone na dwie części – panel administracyjny, czyli funkcje jakie powinien zawierać program od strony administratora oraz widok dla klienta, czyli wszystko to, co projekt powinien oferować dla każdego kto odwiedza stronę WWW.</w:t>
+      </w:r>
+    </w:p>
+    <w:p>
+      <w:pPr>
+        <w:pStyle w:val="Nagwek3"/>
+        <w:numPr>
+          <w:ilvl w:val="2"/>
+          <w:numId w:val="4"/>
+        </w:numPr>
+      </w:pPr>
+      <w:bookmarkStart w:id="6" w:name="_Toc433279331"/>
+      <w:r>
+        <w:t>Panel administracyjny</w:t>
+      </w:r>
+      <w:bookmarkEnd w:id="6"/>
+    </w:p>
+    <w:p>
+      <w:pPr>
+        <w:jc w:val="both"/>
+      </w:pPr>
+      <w:r>
+        <w:t>Przede wszystkim program powinien umożliwiać zarządzanie listą repertuaru muzycznego, czyli pozwalać na:</w:t>
+      </w:r>
+    </w:p>
+    <w:p>
+      <w:pPr>
+        <w:pStyle w:val="Akapitzlist"/>
+        <w:numPr>
+          <w:ilvl w:val="0"/>
+          <w:numId w:val="6"/>
+        </w:numPr>
+      </w:pPr>
+      <w:r>
+        <w:t>dodawanie utworów do listy,</w:t>
+      </w:r>
+    </w:p>
+    <w:p>
+      <w:pPr>
+        <w:pStyle w:val="Akapitzlist"/>
+        <w:numPr>
+          <w:ilvl w:val="0"/>
+          <w:numId w:val="6"/>
+        </w:numPr>
+      </w:pPr>
+      <w:r>
+        <w:t>edycję utworu dostępnego na liście,</w:t>
+      </w:r>
+    </w:p>
+    <w:p>
+      <w:pPr>
+        <w:pStyle w:val="Akapitzlist"/>
+        <w:numPr>
+          <w:ilvl w:val="0"/>
+          <w:numId w:val="6"/>
+        </w:numPr>
+      </w:pPr>
+      <w:r>
+        <w:t>usuwanie utworu z listy,</w:t>
+      </w:r>
+    </w:p>
+    <w:p>
+      <w:pPr>
+        <w:pStyle w:val="Akapitzlist"/>
+        <w:numPr>
+          <w:ilvl w:val="0"/>
+          <w:numId w:val="6"/>
+        </w:numPr>
+      </w:pPr>
+      <w:r>
+        <w:t>tworzenie, edycję i usuwanie kategorii muzycznych utworów (np. country, reggae, itp.),</w:t>
+      </w:r>
+    </w:p>
+    <w:p>
+      <w:pPr>
+        <w:pStyle w:val="Akapitzlist"/>
+        <w:numPr>
+          <w:ilvl w:val="0"/>
+          <w:numId w:val="6"/>
+        </w:numPr>
+      </w:pPr>
+      <w:r>
+        <w:t>przydzielanie utworu do utworzonych kategorii muzycznych,</w:t>
+      </w:r>
+    </w:p>
+    <w:p>
+      <w:pPr>
+        <w:pStyle w:val="Akapitzlist"/>
+        <w:numPr>
+          <w:ilvl w:val="0"/>
+          <w:numId w:val="6"/>
+        </w:numPr>
+      </w:pPr>
+      <w:r>
+        <w:t>załączanie pliku muzycznego w formacie mp3 z utworem wykonywanym przez zespół,</w:t>
+      </w:r>
+    </w:p>
+    <w:p>
+      <w:pPr>
+        <w:pStyle w:val="Akapitzlist"/>
+        <w:numPr>
+          <w:ilvl w:val="0"/>
+          <w:numId w:val="6"/>
+        </w:numPr>
+      </w:pPr>
+      <w:r>
+        <w:t>przypisanie utworu do nagrania wideo</w:t>
+      </w:r>
+      <w:r>
+        <w:t xml:space="preserve"> w serwisie YouTube,</w:t>
+      </w:r>
+    </w:p>
+    <w:p>
+      <w:pPr>
+        <w:pStyle w:val="Akapitzlist"/>
+        <w:numPr>
+          <w:ilvl w:val="0"/>
+          <w:numId w:val="6"/>
+        </w:numPr>
+      </w:pPr>
+      <w:r>
+        <w:t>wprowadzenie daty dodania utworu do repertuaru,</w:t>
+      </w:r>
+    </w:p>
+    <w:p>
+      <w:pPr>
+        <w:pStyle w:val="Akapitzlist"/>
+        <w:numPr>
+          <w:ilvl w:val="0"/>
+          <w:numId w:val="6"/>
+        </w:numPr>
+      </w:pPr>
+      <w:r>
+        <w:t>wprowadzenie języka, w którym utwór jest wykonywany,</w:t>
+      </w:r>
+    </w:p>
+    <w:p>
+      <w:pPr>
+        <w:pStyle w:val="Akapitzlist"/>
+        <w:numPr>
+          <w:ilvl w:val="0"/>
+          <w:numId w:val="6"/>
+        </w:numPr>
+      </w:pPr>
+      <w:r>
+        <w:t>wyświetlenie dostępnej listy repertuaru, zawierającej tytuł utworu, wykonawcę, język, kategorię oraz demonstrację wykonywania utworu przez zespół w postaci pliku audio i/lub wideo,</w:t>
+      </w:r>
+    </w:p>
+    <w:p>
+      <w:pPr>
+        <w:pStyle w:val="Akapitzlist"/>
+        <w:numPr>
+          <w:ilvl w:val="0"/>
+          <w:numId w:val="6"/>
+        </w:numPr>
+      </w:pPr>
+      <w:r>
+        <w:t>szybkie wyszukanie utworu na liście,</w:t>
+      </w:r>
+    </w:p>
+    <w:p>
+      <w:pPr>
+        <w:pStyle w:val="Akapitzlist"/>
+        <w:numPr>
+          <w:ilvl w:val="0"/>
+          <w:numId w:val="6"/>
+        </w:numPr>
+      </w:pPr>
+      <w:r>
+        <w:t>sortowanie utworów wg. tytułu, wykonawcy, języka lub kategorii.</w:t>
+      </w:r>
+    </w:p>
+    <w:p>
+      <w:pPr>
+        <w:jc w:val="both"/>
+      </w:pPr>
+      <w:r>
+        <w:t>Jeżeli jakiś zespół muzyczny ma już swoją listę wykonywanych utworów w postaci np. statycznej tabeli, musiałby każdy utwór dodawać po kolei. Nie jest to w takiej sytuacji najlepsze rozwiązanie. Aby to ułatwić, program powinien pozwalać na import odpowiednio przygotowanych danych z programu Excel. Takie rozwiązanie pozwoli przyspieszyć dodanie do bazy danych wiele utworów na raz. Musi się jednak znaleźć informacja, jak dokładnie powinien wyglądać</w:t>
+      </w:r>
+      <w:r>
+        <w:t xml:space="preserve"> plik (każda kolumna musi zawierać konkretne dane dotyczące utworu).</w:t>
+      </w:r>
+    </w:p>
+    <w:p>
+      <w:pPr>
+        <w:jc w:val="both"/>
+      </w:pPr>
+      <w:r>
+        <w:t>Oprócz wszelkich funkcjonalności dla zarządzania listą repertuaru, projekt ma pozwolić na zarządzanie listą zaplanowanych imprez, na których oprawą muzyczną zajmie się dany zespół. Ta część programu ma zawierać funkcje takie jak:</w:t>
+      </w:r>
+    </w:p>
+    <w:p>
+      <w:pPr>
+        <w:pStyle w:val="Akapitzlist"/>
+        <w:numPr>
+          <w:ilvl w:val="0"/>
+          <w:numId w:val="7"/>
+        </w:numPr>
+        <w:jc w:val="both"/>
+      </w:pPr>
+      <w:r>
+        <w:t>dodawanie, edycję i usuwanie imprezy,</w:t>
+      </w:r>
+    </w:p>
+    <w:p>
+      <w:pPr>
+        <w:pStyle w:val="Akapitzlist"/>
+        <w:numPr>
+          <w:ilvl w:val="0"/>
+          <w:numId w:val="7"/>
+        </w:numPr>
+        <w:jc w:val="both"/>
+      </w:pPr>
+      <w:r>
+        <w:t>przypisane imprezy do konkretnej daty,</w:t>
+      </w:r>
+    </w:p>
+    <w:p>
+      <w:pPr>
+        <w:pStyle w:val="Akapitzlist"/>
+        <w:numPr>
+          <w:ilvl w:val="0"/>
+          <w:numId w:val="7"/>
+        </w:numPr>
+        <w:jc w:val="both"/>
+      </w:pPr>
+      <w:r>
+        <w:t>nadanie nazwy imprezie,</w:t>
+      </w:r>
+    </w:p>
+    <w:p>
+      <w:pPr>
+        <w:pStyle w:val="Akapitzlist"/>
+        <w:numPr>
+          <w:ilvl w:val="0"/>
+          <w:numId w:val="7"/>
+        </w:numPr>
+        <w:jc w:val="both"/>
+      </w:pPr>
+      <w:r>
+        <w:t>przypisanie hasła dostępu dla imprezy,</w:t>
+      </w:r>
+    </w:p>
+    <w:p>
+      <w:pPr>
+        <w:pStyle w:val="Akapitzlist"/>
+        <w:numPr>
+          <w:ilvl w:val="0"/>
+          <w:numId w:val="7"/>
+        </w:numPr>
+        <w:jc w:val="both"/>
+      </w:pPr>
+      <w:r>
+        <w:t>łatwe usunięcie z bazy danych wszystkich minionych imprez ,</w:t>
+      </w:r>
+    </w:p>
+    <w:p>
+      <w:pPr>
+        <w:pStyle w:val="Akapitzlist"/>
+        <w:numPr>
+          <w:ilvl w:val="0"/>
+          <w:numId w:val="7"/>
+        </w:numPr>
+        <w:jc w:val="both"/>
+      </w:pPr>
+      <w:r>
+        <w:t>wyświetlenie listy utworów zaproponowanych przez klientów na daną imprezę, posortowanej wg. popularności (utwory wybrane przez największą liczbę osób mają się znaleźć na szczycie listy), zawierającej ewentualne życzenia dla zespołu, z widokiem do druku.</w:t>
+      </w:r>
+    </w:p>
+    <w:p>
+      <w:pPr>
+        <w:pStyle w:val="Nagwek3"/>
+        <w:numPr>
+          <w:ilvl w:val="2"/>
+          <w:numId w:val="4"/>
+        </w:numPr>
+      </w:pPr>
+      <w:bookmarkStart w:id="7" w:name="_Toc433279332"/>
+      <w:r>
+        <w:lastRenderedPageBreak/>
+        <w:t>Widok dla klienta</w:t>
+      </w:r>
+      <w:bookmarkEnd w:id="7"/>
+    </w:p>
+    <w:p>
+      <w:pPr>
+        <w:pStyle w:val="Nagwek2"/>
+        <w:numPr>
+          <w:ilvl w:val="1"/>
+          <w:numId w:val="4"/>
+        </w:numPr>
+      </w:pPr>
+      <w:bookmarkStart w:id="8" w:name="_Toc433279333"/>
+      <w:r>
+        <w:t>Wymagania niefunkcjonalne</w:t>
+      </w:r>
+      <w:bookmarkEnd w:id="8"/>
+    </w:p>
+    <w:p>
+      <w:pPr>
+        <w:pStyle w:val="Nagwek1"/>
+        <w:numPr>
+          <w:ilvl w:val="0"/>
+          <w:numId w:val="4"/>
+        </w:numPr>
+      </w:pPr>
+      <w:bookmarkStart w:id="9" w:name="_Toc433279334"/>
+      <w:r>
+        <w:t>Opis implementacji</w:t>
+      </w:r>
+      <w:bookmarkEnd w:id="9"/>
+    </w:p>
+    <w:p>
+      <w:pPr>
+        <w:pStyle w:val="Nagwek2"/>
+        <w:ind w:firstLine="360"/>
+      </w:pPr>
+      <w:bookmarkStart w:id="10" w:name="_Toc433279335"/>
+      <w:r>
+        <w:t xml:space="preserve">2.1 </w:t>
+      </w:r>
+      <w:r>
+        <w:t>Narzędzia</w:t>
+      </w:r>
+      <w:bookmarkEnd w:id="10"/>
+    </w:p>
+    <w:p>
+      <w:pPr>
+        <w:pStyle w:val="Nagwek2"/>
+        <w:ind w:firstLine="360"/>
+      </w:pPr>
+      <w:bookmarkStart w:id="11" w:name="_Toc433279336"/>
+      <w:r>
+        <w:t xml:space="preserve">2.2 </w:t>
+      </w:r>
+      <w:r>
+        <w:t>Technologia</w:t>
+      </w:r>
+      <w:bookmarkEnd w:id="11"/>
+    </w:p>
+    <w:p>
+      <w:pPr>
+        <w:pStyle w:val="Nagwek2"/>
+        <w:ind w:firstLine="360"/>
+      </w:pPr>
+      <w:bookmarkStart w:id="12" w:name="_Toc433279337"/>
+      <w:r>
+        <w:t xml:space="preserve">2.3 </w:t>
+      </w:r>
+      <w:r>
+        <w:t>Joomla i MVC</w:t>
+      </w:r>
+      <w:bookmarkEnd w:id="12"/>
+    </w:p>
+    <w:p>
+      <w:pPr>
+        <w:pStyle w:val="Nagwek2"/>
+        <w:ind w:firstLine="360"/>
+      </w:pPr>
+      <w:bookmarkStart w:id="13" w:name="_Toc433279338"/>
+      <w:r>
+        <w:t xml:space="preserve">2.4 </w:t>
+      </w:r>
+      <w:r>
+        <w:t>Testy</w:t>
+      </w:r>
+      <w:bookmarkEnd w:id="13"/>
+    </w:p>
+    <w:p>
+      <w:pPr>
+        <w:pStyle w:val="Nagwek1"/>
+      </w:pPr>
+      <w:bookmarkStart w:id="14" w:name="_Toc433279339"/>
+      <w:r>
+        <w:t xml:space="preserve">3. </w:t>
+      </w:r>
+      <w:r>
+        <w:t>Podsumowanie</w:t>
+      </w:r>
+      <w:bookmarkEnd w:id="14"/>
+      <w:r>
+        <w:br w:type="page"/>
+      </w:r>
+    </w:p>
+    <w:p>
+      <w:pPr>
+        <w:pStyle w:val="Nagwek1"/>
+      </w:pPr>
+      <w:bookmarkStart w:id="15" w:name="_Toc433279340"/>
+      <w:r>
+        <w:lastRenderedPageBreak/>
+        <w:t>Bibliografia</w:t>
+      </w:r>
+      <w:bookmarkEnd w:id="15"/>
+    </w:p>
+    <w:p>
+      <w:pPr>
+        <w:jc w:val="both"/>
+        <w:rPr>
+          <w:rFonts w:cs="Times New Roman"/>
           <w:lang w:val="pl"/>
         </w:rPr>
       </w:pPr>
-      <w:hyperlink r:id="rId4" w:history="1">
+      <w:hyperlink r:id="rId8" w:history="1">
         <w:r>
           <w:rPr>
-            <w:rFonts w:ascii="Segoe Print" w:hAnsi="Segoe Print" w:cs="Segoe Print"/>
+            <w:rFonts w:cs="Times New Roman"/>
             <w:lang w:val="pl"/>
           </w:rPr>
           <w:t>https://code.google.com/p/php-excel-reader/</w:t>
@@ -309,7 +2268,7 @@
       <w:pPr>
         <w:jc w:val="both"/>
         <w:rPr>
-          <w:rFonts w:ascii="Segoe Print" w:hAnsi="Segoe Print" w:cs="Segoe Print"/>
+          <w:rFonts w:cs="Times New Roman"/>
           <w:lang w:val="pl"/>
         </w:rPr>
       </w:pPr>
@@ -317,11 +2276,15 @@
     <w:p>
       <w:pPr>
         <w:jc w:val="both"/>
-      </w:pPr>
-      <w:hyperlink r:id="rId5" w:history="1">
+        <w:rPr>
+          <w:rFonts w:cs="Times New Roman"/>
+        </w:rPr>
+      </w:pPr>
+      <w:hyperlink r:id="rId9" w:history="1">
         <w:r>
           <w:rPr>
             <w:rStyle w:val="Hipercze"/>
+            <w:rFonts w:cs="Times New Roman"/>
           </w:rPr>
           <w:t>https://docs.joomla.org/J3.x:Developing_an_MVC_Component/Introduction</w:t>
         </w:r>
@@ -330,9 +2293,10 @@
     <w:p>
       <w:pPr>
         <w:jc w:val="both"/>
-      </w:pPr>
-      <w:bookmarkStart w:id="0" w:name="_GoBack"/>
-      <w:bookmarkEnd w:id="0"/>
+        <w:rPr>
+          <w:rFonts w:cs="Times New Roman"/>
+        </w:rPr>
+      </w:pPr>
     </w:p>
     <w:sectPr>
       <w:pgSz w:w="11906" w:h="16838"/>
@@ -342,6 +2306,855 @@
     </w:sectPr>
   </w:body>
 </w:document>
+</file>
+
+<file path=word/endnotes.xml><?xml version="1.0" encoding="utf-8"?>
+<w:endnotes xmlns:wpc="http://schemas.microsoft.com/office/word/2010/wordprocessingCanvas" xmlns:mc="http://schemas.openxmlformats.org/markup-compatibility/2006" xmlns:o="urn:schemas-microsoft-com:office:office" xmlns:r="http://schemas.openxmlformats.org/officeDocument/2006/relationships" xmlns:m="http://schemas.openxmlformats.org/officeDocument/2006/math" xmlns:v="urn:schemas-microsoft-com:vml" xmlns:wp14="http://schemas.microsoft.com/office/word/2010/wordprocessingDrawing" xmlns:wp="http://schemas.openxmlformats.org/drawingml/2006/wordprocessingDrawing" xmlns:w10="urn:schemas-microsoft-com:office:word" xmlns:w="http://schemas.openxmlformats.org/wordprocessingml/2006/main" xmlns:w14="http://schemas.microsoft.com/office/word/2010/wordml" xmlns:w15="http://schemas.microsoft.com/office/word/2012/wordml" xmlns:wpg="http://schemas.microsoft.com/office/word/2010/wordprocessingGroup" xmlns:wpi="http://schemas.microsoft.com/office/word/2010/wordprocessingInk" xmlns:wne="http://schemas.microsoft.com/office/word/2006/wordml" xmlns:wps="http://schemas.microsoft.com/office/word/2010/wordprocessingShape" mc:Ignorable="w14 w15 wp14">
+  <w:endnote w:type="separator" w:id="-1">
+    <w:p>
+      <w:pPr>
+        <w:spacing w:after="0" w:line="240" w:lineRule="auto"/>
+      </w:pPr>
+      <w:r>
+        <w:separator/>
+      </w:r>
+    </w:p>
+  </w:endnote>
+  <w:endnote w:type="continuationSeparator" w:id="0">
+    <w:p>
+      <w:pPr>
+        <w:spacing w:after="0" w:line="240" w:lineRule="auto"/>
+      </w:pPr>
+      <w:r>
+        <w:continuationSeparator/>
+      </w:r>
+    </w:p>
+  </w:endnote>
+</w:endnotes>
+</file>
+
+<file path=word/footnotes.xml><?xml version="1.0" encoding="utf-8"?>
+<w:footnotes xmlns:wpc="http://schemas.microsoft.com/office/word/2010/wordprocessingCanvas" xmlns:mc="http://schemas.openxmlformats.org/markup-compatibility/2006" xmlns:o="urn:schemas-microsoft-com:office:office" xmlns:r="http://schemas.openxmlformats.org/officeDocument/2006/relationships" xmlns:m="http://schemas.openxmlformats.org/officeDocument/2006/math" xmlns:v="urn:schemas-microsoft-com:vml" xmlns:wp14="http://schemas.microsoft.com/office/word/2010/wordprocessingDrawing" xmlns:wp="http://schemas.openxmlformats.org/drawingml/2006/wordprocessingDrawing" xmlns:w10="urn:schemas-microsoft-com:office:word" xmlns:w="http://schemas.openxmlformats.org/wordprocessingml/2006/main" xmlns:w14="http://schemas.microsoft.com/office/word/2010/wordml" xmlns:w15="http://schemas.microsoft.com/office/word/2012/wordml" xmlns:wpg="http://schemas.microsoft.com/office/word/2010/wordprocessingGroup" xmlns:wpi="http://schemas.microsoft.com/office/word/2010/wordprocessingInk" xmlns:wne="http://schemas.microsoft.com/office/word/2006/wordml" xmlns:wps="http://schemas.microsoft.com/office/word/2010/wordprocessingShape" mc:Ignorable="w14 w15 wp14">
+  <w:footnote w:type="separator" w:id="-1">
+    <w:p>
+      <w:pPr>
+        <w:spacing w:after="0" w:line="240" w:lineRule="auto"/>
+      </w:pPr>
+      <w:r>
+        <w:separator/>
+      </w:r>
+    </w:p>
+  </w:footnote>
+  <w:footnote w:type="continuationSeparator" w:id="0">
+    <w:p>
+      <w:pPr>
+        <w:spacing w:after="0" w:line="240" w:lineRule="auto"/>
+      </w:pPr>
+      <w:r>
+        <w:continuationSeparator/>
+      </w:r>
+    </w:p>
+  </w:footnote>
+  <w:footnote w:id="1">
+    <w:p>
+      <w:pPr>
+        <w:pStyle w:val="Tekstprzypisudolnego"/>
+        <w:rPr>
+          <w:rFonts w:cs="Times New Roman"/>
+        </w:rPr>
+      </w:pPr>
+      <w:r>
+        <w:rPr>
+          <w:rStyle w:val="Odwoanieprzypisudolnego"/>
+          <w:rFonts w:cs="Times New Roman"/>
+        </w:rPr>
+        <w:footnoteRef/>
+      </w:r>
+      <w:r>
+        <w:rPr>
+          <w:rFonts w:cs="Times New Roman"/>
+        </w:rPr>
+        <w:t xml:space="preserve"> </w:t>
+      </w:r>
+      <w:hyperlink r:id="rId1" w:history="1">
+        <w:r>
+          <w:rPr>
+            <w:rStyle w:val="Hipercze"/>
+            <w:rFonts w:cs="Times New Roman"/>
+          </w:rPr>
+          <w:t>www.joomla.org</w:t>
+        </w:r>
+      </w:hyperlink>
+    </w:p>
+  </w:footnote>
+  <w:footnote w:id="2">
+    <w:p>
+      <w:pPr>
+        <w:pStyle w:val="Tekstprzypisudolnego"/>
+        <w:rPr>
+          <w:rFonts w:cs="Times New Roman"/>
+        </w:rPr>
+      </w:pPr>
+      <w:r>
+        <w:rPr>
+          <w:rStyle w:val="Odwoanieprzypisudolnego"/>
+          <w:rFonts w:cs="Times New Roman"/>
+        </w:rPr>
+        <w:footnoteRef/>
+      </w:r>
+      <w:r>
+        <w:rPr>
+          <w:rFonts w:cs="Times New Roman"/>
+        </w:rPr>
+        <w:t xml:space="preserve"> CMS - ang. Content Management System – oprogramowanie pozwalające na łatwe utworzenie serwisu WWW oraz jego późniejszą aktualizację i rozbudowę przez redakcyjny personel nietechniczny</w:t>
+      </w:r>
+    </w:p>
+  </w:footnote>
+</w:footnotes>
+</file>
+
+<file path=word/numbering.xml><?xml version="1.0" encoding="utf-8"?>
+<w:numbering xmlns:wpc="http://schemas.microsoft.com/office/word/2010/wordprocessingCanvas" xmlns:mc="http://schemas.openxmlformats.org/markup-compatibility/2006" xmlns:o="urn:schemas-microsoft-com:office:office" xmlns:r="http://schemas.openxmlformats.org/officeDocument/2006/relationships" xmlns:m="http://schemas.openxmlformats.org/officeDocument/2006/math" xmlns:v="urn:schemas-microsoft-com:vml" xmlns:wp14="http://schemas.microsoft.com/office/word/2010/wordprocessingDrawing" xmlns:wp="http://schemas.openxmlformats.org/drawingml/2006/wordprocessingDrawing" xmlns:w10="urn:schemas-microsoft-com:office:word" xmlns:w="http://schemas.openxmlformats.org/wordprocessingml/2006/main" xmlns:w14="http://schemas.microsoft.com/office/word/2010/wordml" xmlns:w15="http://schemas.microsoft.com/office/word/2012/wordml" xmlns:wpg="http://schemas.microsoft.com/office/word/2010/wordprocessingGroup" xmlns:wpi="http://schemas.microsoft.com/office/word/2010/wordprocessingInk" xmlns:wne="http://schemas.microsoft.com/office/word/2006/wordml" xmlns:wps="http://schemas.microsoft.com/office/word/2010/wordprocessingShape" mc:Ignorable="w14 w15 wp14">
+  <w:abstractNum w:abstractNumId="0" w15:restartNumberingAfterBreak="0">
+    <w:nsid w:val="1A420990"/>
+    <w:multiLevelType w:val="hybridMultilevel"/>
+    <w:tmpl w:val="1D6287C4"/>
+    <w:lvl w:ilvl="0" w:tplc="04150001">
+      <w:start w:val="1"/>
+      <w:numFmt w:val="bullet"/>
+      <w:lvlText w:val=""/>
+      <w:lvlJc w:val="left"/>
+      <w:pPr>
+        <w:ind w:left="720" w:hanging="360"/>
+      </w:pPr>
+      <w:rPr>
+        <w:rFonts w:ascii="Symbol" w:hAnsi="Symbol" w:hint="default"/>
+      </w:rPr>
+    </w:lvl>
+    <w:lvl w:ilvl="1" w:tplc="04150003" w:tentative="1">
+      <w:start w:val="1"/>
+      <w:numFmt w:val="bullet"/>
+      <w:lvlText w:val="o"/>
+      <w:lvlJc w:val="left"/>
+      <w:pPr>
+        <w:ind w:left="1440" w:hanging="360"/>
+      </w:pPr>
+      <w:rPr>
+        <w:rFonts w:ascii="Courier New" w:hAnsi="Courier New" w:cs="Courier New" w:hint="default"/>
+      </w:rPr>
+    </w:lvl>
+    <w:lvl w:ilvl="2" w:tplc="04150005" w:tentative="1">
+      <w:start w:val="1"/>
+      <w:numFmt w:val="bullet"/>
+      <w:lvlText w:val=""/>
+      <w:lvlJc w:val="left"/>
+      <w:pPr>
+        <w:ind w:left="2160" w:hanging="360"/>
+      </w:pPr>
+      <w:rPr>
+        <w:rFonts w:ascii="Wingdings" w:hAnsi="Wingdings" w:hint="default"/>
+      </w:rPr>
+    </w:lvl>
+    <w:lvl w:ilvl="3" w:tplc="04150001" w:tentative="1">
+      <w:start w:val="1"/>
+      <w:numFmt w:val="bullet"/>
+      <w:lvlText w:val=""/>
+      <w:lvlJc w:val="left"/>
+      <w:pPr>
+        <w:ind w:left="2880" w:hanging="360"/>
+      </w:pPr>
+      <w:rPr>
+        <w:rFonts w:ascii="Symbol" w:hAnsi="Symbol" w:hint="default"/>
+      </w:rPr>
+    </w:lvl>
+    <w:lvl w:ilvl="4" w:tplc="04150003" w:tentative="1">
+      <w:start w:val="1"/>
+      <w:numFmt w:val="bullet"/>
+      <w:lvlText w:val="o"/>
+      <w:lvlJc w:val="left"/>
+      <w:pPr>
+        <w:ind w:left="3600" w:hanging="360"/>
+      </w:pPr>
+      <w:rPr>
+        <w:rFonts w:ascii="Courier New" w:hAnsi="Courier New" w:cs="Courier New" w:hint="default"/>
+      </w:rPr>
+    </w:lvl>
+    <w:lvl w:ilvl="5" w:tplc="04150005" w:tentative="1">
+      <w:start w:val="1"/>
+      <w:numFmt w:val="bullet"/>
+      <w:lvlText w:val=""/>
+      <w:lvlJc w:val="left"/>
+      <w:pPr>
+        <w:ind w:left="4320" w:hanging="360"/>
+      </w:pPr>
+      <w:rPr>
+        <w:rFonts w:ascii="Wingdings" w:hAnsi="Wingdings" w:hint="default"/>
+      </w:rPr>
+    </w:lvl>
+    <w:lvl w:ilvl="6" w:tplc="04150001" w:tentative="1">
+      <w:start w:val="1"/>
+      <w:numFmt w:val="bullet"/>
+      <w:lvlText w:val=""/>
+      <w:lvlJc w:val="left"/>
+      <w:pPr>
+        <w:ind w:left="5040" w:hanging="360"/>
+      </w:pPr>
+      <w:rPr>
+        <w:rFonts w:ascii="Symbol" w:hAnsi="Symbol" w:hint="default"/>
+      </w:rPr>
+    </w:lvl>
+    <w:lvl w:ilvl="7" w:tplc="04150003" w:tentative="1">
+      <w:start w:val="1"/>
+      <w:numFmt w:val="bullet"/>
+      <w:lvlText w:val="o"/>
+      <w:lvlJc w:val="left"/>
+      <w:pPr>
+        <w:ind w:left="5760" w:hanging="360"/>
+      </w:pPr>
+      <w:rPr>
+        <w:rFonts w:ascii="Courier New" w:hAnsi="Courier New" w:cs="Courier New" w:hint="default"/>
+      </w:rPr>
+    </w:lvl>
+    <w:lvl w:ilvl="8" w:tplc="04150005" w:tentative="1">
+      <w:start w:val="1"/>
+      <w:numFmt w:val="bullet"/>
+      <w:lvlText w:val=""/>
+      <w:lvlJc w:val="left"/>
+      <w:pPr>
+        <w:ind w:left="6480" w:hanging="360"/>
+      </w:pPr>
+      <w:rPr>
+        <w:rFonts w:ascii="Wingdings" w:hAnsi="Wingdings" w:hint="default"/>
+      </w:rPr>
+    </w:lvl>
+  </w:abstractNum>
+  <w:abstractNum w:abstractNumId="1" w15:restartNumberingAfterBreak="0">
+    <w:nsid w:val="2C5F0380"/>
+    <w:multiLevelType w:val="multilevel"/>
+    <w:tmpl w:val="1584D5EA"/>
+    <w:lvl w:ilvl="0">
+      <w:start w:val="1"/>
+      <w:numFmt w:val="decimal"/>
+      <w:lvlText w:val="%1."/>
+      <w:lvlJc w:val="left"/>
+      <w:pPr>
+        <w:ind w:left="720" w:hanging="360"/>
+      </w:pPr>
+      <w:rPr>
+        <w:rFonts w:hint="default"/>
+      </w:rPr>
+    </w:lvl>
+    <w:lvl w:ilvl="1">
+      <w:start w:val="1"/>
+      <w:numFmt w:val="decimal"/>
+      <w:isLgl/>
+      <w:lvlText w:val="%1.%2"/>
+      <w:lvlJc w:val="left"/>
+      <w:pPr>
+        <w:ind w:left="744" w:hanging="384"/>
+      </w:pPr>
+      <w:rPr>
+        <w:rFonts w:hint="default"/>
+      </w:rPr>
+    </w:lvl>
+    <w:lvl w:ilvl="2">
+      <w:start w:val="1"/>
+      <w:numFmt w:val="decimal"/>
+      <w:isLgl/>
+      <w:lvlText w:val="%1.%2.%3"/>
+      <w:lvlJc w:val="left"/>
+      <w:pPr>
+        <w:ind w:left="1080" w:hanging="720"/>
+      </w:pPr>
+      <w:rPr>
+        <w:rFonts w:hint="default"/>
+      </w:rPr>
+    </w:lvl>
+    <w:lvl w:ilvl="3">
+      <w:start w:val="1"/>
+      <w:numFmt w:val="decimal"/>
+      <w:isLgl/>
+      <w:lvlText w:val="%1.%2.%3.%4"/>
+      <w:lvlJc w:val="left"/>
+      <w:pPr>
+        <w:ind w:left="1080" w:hanging="720"/>
+      </w:pPr>
+      <w:rPr>
+        <w:rFonts w:hint="default"/>
+      </w:rPr>
+    </w:lvl>
+    <w:lvl w:ilvl="4">
+      <w:start w:val="1"/>
+      <w:numFmt w:val="decimal"/>
+      <w:isLgl/>
+      <w:lvlText w:val="%1.%2.%3.%4.%5"/>
+      <w:lvlJc w:val="left"/>
+      <w:pPr>
+        <w:ind w:left="1440" w:hanging="1080"/>
+      </w:pPr>
+      <w:rPr>
+        <w:rFonts w:hint="default"/>
+      </w:rPr>
+    </w:lvl>
+    <w:lvl w:ilvl="5">
+      <w:start w:val="1"/>
+      <w:numFmt w:val="decimal"/>
+      <w:isLgl/>
+      <w:lvlText w:val="%1.%2.%3.%4.%5.%6"/>
+      <w:lvlJc w:val="left"/>
+      <w:pPr>
+        <w:ind w:left="1800" w:hanging="1440"/>
+      </w:pPr>
+      <w:rPr>
+        <w:rFonts w:hint="default"/>
+      </w:rPr>
+    </w:lvl>
+    <w:lvl w:ilvl="6">
+      <w:start w:val="1"/>
+      <w:numFmt w:val="decimal"/>
+      <w:isLgl/>
+      <w:lvlText w:val="%1.%2.%3.%4.%5.%6.%7"/>
+      <w:lvlJc w:val="left"/>
+      <w:pPr>
+        <w:ind w:left="1800" w:hanging="1440"/>
+      </w:pPr>
+      <w:rPr>
+        <w:rFonts w:hint="default"/>
+      </w:rPr>
+    </w:lvl>
+    <w:lvl w:ilvl="7">
+      <w:start w:val="1"/>
+      <w:numFmt w:val="decimal"/>
+      <w:isLgl/>
+      <w:lvlText w:val="%1.%2.%3.%4.%5.%6.%7.%8"/>
+      <w:lvlJc w:val="left"/>
+      <w:pPr>
+        <w:ind w:left="2160" w:hanging="1800"/>
+      </w:pPr>
+      <w:rPr>
+        <w:rFonts w:hint="default"/>
+      </w:rPr>
+    </w:lvl>
+    <w:lvl w:ilvl="8">
+      <w:start w:val="1"/>
+      <w:numFmt w:val="decimal"/>
+      <w:isLgl/>
+      <w:lvlText w:val="%1.%2.%3.%4.%5.%6.%7.%8.%9"/>
+      <w:lvlJc w:val="left"/>
+      <w:pPr>
+        <w:ind w:left="2160" w:hanging="1800"/>
+      </w:pPr>
+      <w:rPr>
+        <w:rFonts w:hint="default"/>
+      </w:rPr>
+    </w:lvl>
+  </w:abstractNum>
+  <w:abstractNum w:abstractNumId="2" w15:restartNumberingAfterBreak="0">
+    <w:nsid w:val="3703215B"/>
+    <w:multiLevelType w:val="multilevel"/>
+    <w:tmpl w:val="0415001F"/>
+    <w:lvl w:ilvl="0">
+      <w:start w:val="1"/>
+      <w:numFmt w:val="decimal"/>
+      <w:lvlText w:val="%1."/>
+      <w:lvlJc w:val="left"/>
+      <w:pPr>
+        <w:ind w:left="360" w:hanging="360"/>
+      </w:pPr>
+    </w:lvl>
+    <w:lvl w:ilvl="1">
+      <w:start w:val="1"/>
+      <w:numFmt w:val="decimal"/>
+      <w:lvlText w:val="%1.%2."/>
+      <w:lvlJc w:val="left"/>
+      <w:pPr>
+        <w:ind w:left="792" w:hanging="432"/>
+      </w:pPr>
+    </w:lvl>
+    <w:lvl w:ilvl="2">
+      <w:start w:val="1"/>
+      <w:numFmt w:val="decimal"/>
+      <w:lvlText w:val="%1.%2.%3."/>
+      <w:lvlJc w:val="left"/>
+      <w:pPr>
+        <w:ind w:left="1224" w:hanging="504"/>
+      </w:pPr>
+    </w:lvl>
+    <w:lvl w:ilvl="3">
+      <w:start w:val="1"/>
+      <w:numFmt w:val="decimal"/>
+      <w:lvlText w:val="%1.%2.%3.%4."/>
+      <w:lvlJc w:val="left"/>
+      <w:pPr>
+        <w:ind w:left="1728" w:hanging="648"/>
+      </w:pPr>
+    </w:lvl>
+    <w:lvl w:ilvl="4">
+      <w:start w:val="1"/>
+      <w:numFmt w:val="decimal"/>
+      <w:lvlText w:val="%1.%2.%3.%4.%5."/>
+      <w:lvlJc w:val="left"/>
+      <w:pPr>
+        <w:ind w:left="2232" w:hanging="792"/>
+      </w:pPr>
+    </w:lvl>
+    <w:lvl w:ilvl="5">
+      <w:start w:val="1"/>
+      <w:numFmt w:val="decimal"/>
+      <w:lvlText w:val="%1.%2.%3.%4.%5.%6."/>
+      <w:lvlJc w:val="left"/>
+      <w:pPr>
+        <w:ind w:left="2736" w:hanging="936"/>
+      </w:pPr>
+    </w:lvl>
+    <w:lvl w:ilvl="6">
+      <w:start w:val="1"/>
+      <w:numFmt w:val="decimal"/>
+      <w:lvlText w:val="%1.%2.%3.%4.%5.%6.%7."/>
+      <w:lvlJc w:val="left"/>
+      <w:pPr>
+        <w:ind w:left="3240" w:hanging="1080"/>
+      </w:pPr>
+    </w:lvl>
+    <w:lvl w:ilvl="7">
+      <w:start w:val="1"/>
+      <w:numFmt w:val="decimal"/>
+      <w:lvlText w:val="%1.%2.%3.%4.%5.%6.%7.%8."/>
+      <w:lvlJc w:val="left"/>
+      <w:pPr>
+        <w:ind w:left="3744" w:hanging="1224"/>
+      </w:pPr>
+    </w:lvl>
+    <w:lvl w:ilvl="8">
+      <w:start w:val="1"/>
+      <w:numFmt w:val="decimal"/>
+      <w:lvlText w:val="%1.%2.%3.%4.%5.%6.%7.%8.%9."/>
+      <w:lvlJc w:val="left"/>
+      <w:pPr>
+        <w:ind w:left="4320" w:hanging="1440"/>
+      </w:pPr>
+    </w:lvl>
+  </w:abstractNum>
+  <w:abstractNum w:abstractNumId="3" w15:restartNumberingAfterBreak="0">
+    <w:nsid w:val="3C1B29F8"/>
+    <w:multiLevelType w:val="multilevel"/>
+    <w:tmpl w:val="0415001F"/>
+    <w:lvl w:ilvl="0">
+      <w:start w:val="1"/>
+      <w:numFmt w:val="decimal"/>
+      <w:lvlText w:val="%1."/>
+      <w:lvlJc w:val="left"/>
+      <w:pPr>
+        <w:ind w:left="1068" w:hanging="360"/>
+      </w:pPr>
+    </w:lvl>
+    <w:lvl w:ilvl="1">
+      <w:start w:val="1"/>
+      <w:numFmt w:val="decimal"/>
+      <w:lvlText w:val="%1.%2."/>
+      <w:lvlJc w:val="left"/>
+      <w:pPr>
+        <w:ind w:left="1500" w:hanging="432"/>
+      </w:pPr>
+    </w:lvl>
+    <w:lvl w:ilvl="2">
+      <w:start w:val="1"/>
+      <w:numFmt w:val="decimal"/>
+      <w:lvlText w:val="%1.%2.%3."/>
+      <w:lvlJc w:val="left"/>
+      <w:pPr>
+        <w:ind w:left="1932" w:hanging="504"/>
+      </w:pPr>
+    </w:lvl>
+    <w:lvl w:ilvl="3">
+      <w:start w:val="1"/>
+      <w:numFmt w:val="decimal"/>
+      <w:lvlText w:val="%1.%2.%3.%4."/>
+      <w:lvlJc w:val="left"/>
+      <w:pPr>
+        <w:ind w:left="2436" w:hanging="648"/>
+      </w:pPr>
+    </w:lvl>
+    <w:lvl w:ilvl="4">
+      <w:start w:val="1"/>
+      <w:numFmt w:val="decimal"/>
+      <w:lvlText w:val="%1.%2.%3.%4.%5."/>
+      <w:lvlJc w:val="left"/>
+      <w:pPr>
+        <w:ind w:left="2940" w:hanging="792"/>
+      </w:pPr>
+    </w:lvl>
+    <w:lvl w:ilvl="5">
+      <w:start w:val="1"/>
+      <w:numFmt w:val="decimal"/>
+      <w:lvlText w:val="%1.%2.%3.%4.%5.%6."/>
+      <w:lvlJc w:val="left"/>
+      <w:pPr>
+        <w:ind w:left="3444" w:hanging="936"/>
+      </w:pPr>
+    </w:lvl>
+    <w:lvl w:ilvl="6">
+      <w:start w:val="1"/>
+      <w:numFmt w:val="decimal"/>
+      <w:lvlText w:val="%1.%2.%3.%4.%5.%6.%7."/>
+      <w:lvlJc w:val="left"/>
+      <w:pPr>
+        <w:ind w:left="3948" w:hanging="1080"/>
+      </w:pPr>
+    </w:lvl>
+    <w:lvl w:ilvl="7">
+      <w:start w:val="1"/>
+      <w:numFmt w:val="decimal"/>
+      <w:lvlText w:val="%1.%2.%3.%4.%5.%6.%7.%8."/>
+      <w:lvlJc w:val="left"/>
+      <w:pPr>
+        <w:ind w:left="4452" w:hanging="1224"/>
+      </w:pPr>
+    </w:lvl>
+    <w:lvl w:ilvl="8">
+      <w:start w:val="1"/>
+      <w:numFmt w:val="decimal"/>
+      <w:lvlText w:val="%1.%2.%3.%4.%5.%6.%7.%8.%9."/>
+      <w:lvlJc w:val="left"/>
+      <w:pPr>
+        <w:ind w:left="5028" w:hanging="1440"/>
+      </w:pPr>
+    </w:lvl>
+  </w:abstractNum>
+  <w:abstractNum w:abstractNumId="4" w15:restartNumberingAfterBreak="0">
+    <w:nsid w:val="41A339F7"/>
+    <w:multiLevelType w:val="multilevel"/>
+    <w:tmpl w:val="0415001F"/>
+    <w:lvl w:ilvl="0">
+      <w:start w:val="1"/>
+      <w:numFmt w:val="decimal"/>
+      <w:lvlText w:val="%1."/>
+      <w:lvlJc w:val="left"/>
+      <w:pPr>
+        <w:ind w:left="360" w:hanging="360"/>
+      </w:pPr>
+    </w:lvl>
+    <w:lvl w:ilvl="1">
+      <w:start w:val="1"/>
+      <w:numFmt w:val="decimal"/>
+      <w:lvlText w:val="%1.%2."/>
+      <w:lvlJc w:val="left"/>
+      <w:pPr>
+        <w:ind w:left="792" w:hanging="432"/>
+      </w:pPr>
+    </w:lvl>
+    <w:lvl w:ilvl="2">
+      <w:start w:val="1"/>
+      <w:numFmt w:val="decimal"/>
+      <w:lvlText w:val="%1.%2.%3."/>
+      <w:lvlJc w:val="left"/>
+      <w:pPr>
+        <w:ind w:left="1224" w:hanging="504"/>
+      </w:pPr>
+    </w:lvl>
+    <w:lvl w:ilvl="3">
+      <w:start w:val="1"/>
+      <w:numFmt w:val="decimal"/>
+      <w:lvlText w:val="%1.%2.%3.%4."/>
+      <w:lvlJc w:val="left"/>
+      <w:pPr>
+        <w:ind w:left="1728" w:hanging="648"/>
+      </w:pPr>
+    </w:lvl>
+    <w:lvl w:ilvl="4">
+      <w:start w:val="1"/>
+      <w:numFmt w:val="decimal"/>
+      <w:lvlText w:val="%1.%2.%3.%4.%5."/>
+      <w:lvlJc w:val="left"/>
+      <w:pPr>
+        <w:ind w:left="2232" w:hanging="792"/>
+      </w:pPr>
+    </w:lvl>
+    <w:lvl w:ilvl="5">
+      <w:start w:val="1"/>
+      <w:numFmt w:val="decimal"/>
+      <w:lvlText w:val="%1.%2.%3.%4.%5.%6."/>
+      <w:lvlJc w:val="left"/>
+      <w:pPr>
+        <w:ind w:left="2736" w:hanging="936"/>
+      </w:pPr>
+    </w:lvl>
+    <w:lvl w:ilvl="6">
+      <w:start w:val="1"/>
+      <w:numFmt w:val="decimal"/>
+      <w:lvlText w:val="%1.%2.%3.%4.%5.%6.%7."/>
+      <w:lvlJc w:val="left"/>
+      <w:pPr>
+        <w:ind w:left="3240" w:hanging="1080"/>
+      </w:pPr>
+    </w:lvl>
+    <w:lvl w:ilvl="7">
+      <w:start w:val="1"/>
+      <w:numFmt w:val="decimal"/>
+      <w:lvlText w:val="%1.%2.%3.%4.%5.%6.%7.%8."/>
+      <w:lvlJc w:val="left"/>
+      <w:pPr>
+        <w:ind w:left="3744" w:hanging="1224"/>
+      </w:pPr>
+    </w:lvl>
+    <w:lvl w:ilvl="8">
+      <w:start w:val="1"/>
+      <w:numFmt w:val="decimal"/>
+      <w:lvlText w:val="%1.%2.%3.%4.%5.%6.%7.%8.%9."/>
+      <w:lvlJc w:val="left"/>
+      <w:pPr>
+        <w:ind w:left="4320" w:hanging="1440"/>
+      </w:pPr>
+    </w:lvl>
+  </w:abstractNum>
+  <w:abstractNum w:abstractNumId="5" w15:restartNumberingAfterBreak="0">
+    <w:nsid w:val="42AC0FE7"/>
+    <w:multiLevelType w:val="hybridMultilevel"/>
+    <w:tmpl w:val="6E4483B6"/>
+    <w:lvl w:ilvl="0" w:tplc="04150001">
+      <w:start w:val="1"/>
+      <w:numFmt w:val="bullet"/>
+      <w:lvlText w:val=""/>
+      <w:lvlJc w:val="left"/>
+      <w:pPr>
+        <w:ind w:left="720" w:hanging="360"/>
+      </w:pPr>
+      <w:rPr>
+        <w:rFonts w:ascii="Symbol" w:hAnsi="Symbol" w:hint="default"/>
+      </w:rPr>
+    </w:lvl>
+    <w:lvl w:ilvl="1" w:tplc="04150003" w:tentative="1">
+      <w:start w:val="1"/>
+      <w:numFmt w:val="bullet"/>
+      <w:lvlText w:val="o"/>
+      <w:lvlJc w:val="left"/>
+      <w:pPr>
+        <w:ind w:left="1440" w:hanging="360"/>
+      </w:pPr>
+      <w:rPr>
+        <w:rFonts w:ascii="Courier New" w:hAnsi="Courier New" w:cs="Courier New" w:hint="default"/>
+      </w:rPr>
+    </w:lvl>
+    <w:lvl w:ilvl="2" w:tplc="04150005" w:tentative="1">
+      <w:start w:val="1"/>
+      <w:numFmt w:val="bullet"/>
+      <w:lvlText w:val=""/>
+      <w:lvlJc w:val="left"/>
+      <w:pPr>
+        <w:ind w:left="2160" w:hanging="360"/>
+      </w:pPr>
+      <w:rPr>
+        <w:rFonts w:ascii="Wingdings" w:hAnsi="Wingdings" w:hint="default"/>
+      </w:rPr>
+    </w:lvl>
+    <w:lvl w:ilvl="3" w:tplc="04150001" w:tentative="1">
+      <w:start w:val="1"/>
+      <w:numFmt w:val="bullet"/>
+      <w:lvlText w:val=""/>
+      <w:lvlJc w:val="left"/>
+      <w:pPr>
+        <w:ind w:left="2880" w:hanging="360"/>
+      </w:pPr>
+      <w:rPr>
+        <w:rFonts w:ascii="Symbol" w:hAnsi="Symbol" w:hint="default"/>
+      </w:rPr>
+    </w:lvl>
+    <w:lvl w:ilvl="4" w:tplc="04150003" w:tentative="1">
+      <w:start w:val="1"/>
+      <w:numFmt w:val="bullet"/>
+      <w:lvlText w:val="o"/>
+      <w:lvlJc w:val="left"/>
+      <w:pPr>
+        <w:ind w:left="3600" w:hanging="360"/>
+      </w:pPr>
+      <w:rPr>
+        <w:rFonts w:ascii="Courier New" w:hAnsi="Courier New" w:cs="Courier New" w:hint="default"/>
+      </w:rPr>
+    </w:lvl>
+    <w:lvl w:ilvl="5" w:tplc="04150005" w:tentative="1">
+      <w:start w:val="1"/>
+      <w:numFmt w:val="bullet"/>
+      <w:lvlText w:val=""/>
+      <w:lvlJc w:val="left"/>
+      <w:pPr>
+        <w:ind w:left="4320" w:hanging="360"/>
+      </w:pPr>
+      <w:rPr>
+        <w:rFonts w:ascii="Wingdings" w:hAnsi="Wingdings" w:hint="default"/>
+      </w:rPr>
+    </w:lvl>
+    <w:lvl w:ilvl="6" w:tplc="04150001" w:tentative="1">
+      <w:start w:val="1"/>
+      <w:numFmt w:val="bullet"/>
+      <w:lvlText w:val=""/>
+      <w:lvlJc w:val="left"/>
+      <w:pPr>
+        <w:ind w:left="5040" w:hanging="360"/>
+      </w:pPr>
+      <w:rPr>
+        <w:rFonts w:ascii="Symbol" w:hAnsi="Symbol" w:hint="default"/>
+      </w:rPr>
+    </w:lvl>
+    <w:lvl w:ilvl="7" w:tplc="04150003" w:tentative="1">
+      <w:start w:val="1"/>
+      <w:numFmt w:val="bullet"/>
+      <w:lvlText w:val="o"/>
+      <w:lvlJc w:val="left"/>
+      <w:pPr>
+        <w:ind w:left="5760" w:hanging="360"/>
+      </w:pPr>
+      <w:rPr>
+        <w:rFonts w:ascii="Courier New" w:hAnsi="Courier New" w:cs="Courier New" w:hint="default"/>
+      </w:rPr>
+    </w:lvl>
+    <w:lvl w:ilvl="8" w:tplc="04150005" w:tentative="1">
+      <w:start w:val="1"/>
+      <w:numFmt w:val="bullet"/>
+      <w:lvlText w:val=""/>
+      <w:lvlJc w:val="left"/>
+      <w:pPr>
+        <w:ind w:left="6480" w:hanging="360"/>
+      </w:pPr>
+      <w:rPr>
+        <w:rFonts w:ascii="Wingdings" w:hAnsi="Wingdings" w:hint="default"/>
+      </w:rPr>
+    </w:lvl>
+  </w:abstractNum>
+  <w:abstractNum w:abstractNumId="6" w15:restartNumberingAfterBreak="0">
+    <w:nsid w:val="64B23D91"/>
+    <w:multiLevelType w:val="hybridMultilevel"/>
+    <w:tmpl w:val="5F1C5032"/>
+    <w:lvl w:ilvl="0" w:tplc="04150001">
+      <w:start w:val="1"/>
+      <w:numFmt w:val="bullet"/>
+      <w:lvlText w:val=""/>
+      <w:lvlJc w:val="left"/>
+      <w:pPr>
+        <w:ind w:left="720" w:hanging="360"/>
+      </w:pPr>
+      <w:rPr>
+        <w:rFonts w:ascii="Symbol" w:hAnsi="Symbol" w:hint="default"/>
+      </w:rPr>
+    </w:lvl>
+    <w:lvl w:ilvl="1" w:tplc="04150003" w:tentative="1">
+      <w:start w:val="1"/>
+      <w:numFmt w:val="bullet"/>
+      <w:lvlText w:val="o"/>
+      <w:lvlJc w:val="left"/>
+      <w:pPr>
+        <w:ind w:left="1440" w:hanging="360"/>
+      </w:pPr>
+      <w:rPr>
+        <w:rFonts w:ascii="Courier New" w:hAnsi="Courier New" w:cs="Courier New" w:hint="default"/>
+      </w:rPr>
+    </w:lvl>
+    <w:lvl w:ilvl="2" w:tplc="04150005" w:tentative="1">
+      <w:start w:val="1"/>
+      <w:numFmt w:val="bullet"/>
+      <w:lvlText w:val=""/>
+      <w:lvlJc w:val="left"/>
+      <w:pPr>
+        <w:ind w:left="2160" w:hanging="360"/>
+      </w:pPr>
+      <w:rPr>
+        <w:rFonts w:ascii="Wingdings" w:hAnsi="Wingdings" w:hint="default"/>
+      </w:rPr>
+    </w:lvl>
+    <w:lvl w:ilvl="3" w:tplc="04150001" w:tentative="1">
+      <w:start w:val="1"/>
+      <w:numFmt w:val="bullet"/>
+      <w:lvlText w:val=""/>
+      <w:lvlJc w:val="left"/>
+      <w:pPr>
+        <w:ind w:left="2880" w:hanging="360"/>
+      </w:pPr>
+      <w:rPr>
+        <w:rFonts w:ascii="Symbol" w:hAnsi="Symbol" w:hint="default"/>
+      </w:rPr>
+    </w:lvl>
+    <w:lvl w:ilvl="4" w:tplc="04150003" w:tentative="1">
+      <w:start w:val="1"/>
+      <w:numFmt w:val="bullet"/>
+      <w:lvlText w:val="o"/>
+      <w:lvlJc w:val="left"/>
+      <w:pPr>
+        <w:ind w:left="3600" w:hanging="360"/>
+      </w:pPr>
+      <w:rPr>
+        <w:rFonts w:ascii="Courier New" w:hAnsi="Courier New" w:cs="Courier New" w:hint="default"/>
+      </w:rPr>
+    </w:lvl>
+    <w:lvl w:ilvl="5" w:tplc="04150005" w:tentative="1">
+      <w:start w:val="1"/>
+      <w:numFmt w:val="bullet"/>
+      <w:lvlText w:val=""/>
+      <w:lvlJc w:val="left"/>
+      <w:pPr>
+        <w:ind w:left="4320" w:hanging="360"/>
+      </w:pPr>
+      <w:rPr>
+        <w:rFonts w:ascii="Wingdings" w:hAnsi="Wingdings" w:hint="default"/>
+      </w:rPr>
+    </w:lvl>
+    <w:lvl w:ilvl="6" w:tplc="04150001" w:tentative="1">
+      <w:start w:val="1"/>
+      <w:numFmt w:val="bullet"/>
+      <w:lvlText w:val=""/>
+      <w:lvlJc w:val="left"/>
+      <w:pPr>
+        <w:ind w:left="5040" w:hanging="360"/>
+      </w:pPr>
+      <w:rPr>
+        <w:rFonts w:ascii="Symbol" w:hAnsi="Symbol" w:hint="default"/>
+      </w:rPr>
+    </w:lvl>
+    <w:lvl w:ilvl="7" w:tplc="04150003" w:tentative="1">
+      <w:start w:val="1"/>
+      <w:numFmt w:val="bullet"/>
+      <w:lvlText w:val="o"/>
+      <w:lvlJc w:val="left"/>
+      <w:pPr>
+        <w:ind w:left="5760" w:hanging="360"/>
+      </w:pPr>
+      <w:rPr>
+        <w:rFonts w:ascii="Courier New" w:hAnsi="Courier New" w:cs="Courier New" w:hint="default"/>
+      </w:rPr>
+    </w:lvl>
+    <w:lvl w:ilvl="8" w:tplc="04150005" w:tentative="1">
+      <w:start w:val="1"/>
+      <w:numFmt w:val="bullet"/>
+      <w:lvlText w:val=""/>
+      <w:lvlJc w:val="left"/>
+      <w:pPr>
+        <w:ind w:left="6480" w:hanging="360"/>
+      </w:pPr>
+      <w:rPr>
+        <w:rFonts w:ascii="Wingdings" w:hAnsi="Wingdings" w:hint="default"/>
+      </w:rPr>
+    </w:lvl>
+  </w:abstractNum>
+  <w:num w:numId="1">
+    <w:abstractNumId w:val="6"/>
+  </w:num>
+  <w:num w:numId="2">
+    <w:abstractNumId w:val="1"/>
+  </w:num>
+  <w:num w:numId="3">
+    <w:abstractNumId w:val="3"/>
+  </w:num>
+  <w:num w:numId="4">
+    <w:abstractNumId w:val="4"/>
+  </w:num>
+  <w:num w:numId="5">
+    <w:abstractNumId w:val="2"/>
+  </w:num>
+  <w:num w:numId="6">
+    <w:abstractNumId w:val="5"/>
+  </w:num>
+  <w:num w:numId="7">
+    <w:abstractNumId w:val="0"/>
+  </w:num>
+</w:numbering>
 </file>
 
 <file path=word/styles.xml><?xml version="1.0" encoding="utf-8"?>
@@ -737,6 +3550,10 @@
   <w:style w:type="paragraph" w:default="1" w:styleId="Normalny">
     <w:name w:val="Normal"/>
     <w:qFormat/>
+    <w:rsid w:val="00445FA4"/>
+    <w:rPr>
+      <w:rFonts w:ascii="Times New Roman" w:hAnsi="Times New Roman"/>
+    </w:rPr>
   </w:style>
   <w:style w:type="paragraph" w:styleId="Nagwek1">
     <w:name w:val="heading 1"/>
@@ -757,6 +3574,50 @@
       <w:color w:val="2E74B5" w:themeColor="accent1" w:themeShade="BF"/>
       <w:sz w:val="32"/>
       <w:szCs w:val="32"/>
+    </w:rPr>
+  </w:style>
+  <w:style w:type="paragraph" w:styleId="Nagwek2">
+    <w:name w:val="heading 2"/>
+    <w:basedOn w:val="Normalny"/>
+    <w:next w:val="Normalny"/>
+    <w:link w:val="Nagwek2Znak"/>
+    <w:uiPriority w:val="9"/>
+    <w:unhideWhenUsed/>
+    <w:qFormat/>
+    <w:rsid w:val="00A81E31"/>
+    <w:pPr>
+      <w:keepNext/>
+      <w:keepLines/>
+      <w:spacing w:before="40" w:after="0"/>
+      <w:outlineLvl w:val="1"/>
+    </w:pPr>
+    <w:rPr>
+      <w:rFonts w:asciiTheme="majorHAnsi" w:eastAsiaTheme="majorEastAsia" w:hAnsiTheme="majorHAnsi" w:cstheme="majorBidi"/>
+      <w:color w:val="2E74B5" w:themeColor="accent1" w:themeShade="BF"/>
+      <w:sz w:val="26"/>
+      <w:szCs w:val="26"/>
+    </w:rPr>
+  </w:style>
+  <w:style w:type="paragraph" w:styleId="Nagwek3">
+    <w:name w:val="heading 3"/>
+    <w:basedOn w:val="Normalny"/>
+    <w:next w:val="Normalny"/>
+    <w:link w:val="Nagwek3Znak"/>
+    <w:uiPriority w:val="9"/>
+    <w:unhideWhenUsed/>
+    <w:qFormat/>
+    <w:rsid w:val="00892523"/>
+    <w:pPr>
+      <w:keepNext/>
+      <w:keepLines/>
+      <w:spacing w:before="40" w:after="0"/>
+      <w:outlineLvl w:val="2"/>
+    </w:pPr>
+    <w:rPr>
+      <w:rFonts w:asciiTheme="majorHAnsi" w:eastAsiaTheme="majorEastAsia" w:hAnsiTheme="majorHAnsi" w:cstheme="majorBidi"/>
+      <w:color w:val="1F4D78" w:themeColor="accent1" w:themeShade="7F"/>
+      <w:sz w:val="24"/>
+      <w:szCs w:val="24"/>
     </w:rPr>
   </w:style>
   <w:style w:type="character" w:default="1" w:styleId="Domylnaczcionkaakapitu">
@@ -809,6 +3670,135 @@
       <w:color w:val="0563C1" w:themeColor="hyperlink"/>
       <w:u w:val="single"/>
     </w:rPr>
+  </w:style>
+  <w:style w:type="character" w:customStyle="1" w:styleId="Nagwek2Znak">
+    <w:name w:val="Nagłówek 2 Znak"/>
+    <w:basedOn w:val="Domylnaczcionkaakapitu"/>
+    <w:link w:val="Nagwek2"/>
+    <w:uiPriority w:val="9"/>
+    <w:rsid w:val="00A81E31"/>
+    <w:rPr>
+      <w:rFonts w:asciiTheme="majorHAnsi" w:eastAsiaTheme="majorEastAsia" w:hAnsiTheme="majorHAnsi" w:cstheme="majorBidi"/>
+      <w:color w:val="2E74B5" w:themeColor="accent1" w:themeShade="BF"/>
+      <w:sz w:val="26"/>
+      <w:szCs w:val="26"/>
+    </w:rPr>
+  </w:style>
+  <w:style w:type="paragraph" w:styleId="Akapitzlist">
+    <w:name w:val="List Paragraph"/>
+    <w:basedOn w:val="Normalny"/>
+    <w:uiPriority w:val="34"/>
+    <w:qFormat/>
+    <w:rsid w:val="00445FA4"/>
+    <w:pPr>
+      <w:ind w:left="720"/>
+      <w:contextualSpacing/>
+    </w:pPr>
+  </w:style>
+  <w:style w:type="paragraph" w:styleId="Tekstprzypisudolnego">
+    <w:name w:val="footnote text"/>
+    <w:basedOn w:val="Normalny"/>
+    <w:link w:val="TekstprzypisudolnegoZnak"/>
+    <w:uiPriority w:val="99"/>
+    <w:semiHidden/>
+    <w:unhideWhenUsed/>
+    <w:rsid w:val="00445FA4"/>
+    <w:pPr>
+      <w:spacing w:after="0" w:line="240" w:lineRule="auto"/>
+    </w:pPr>
+    <w:rPr>
+      <w:sz w:val="20"/>
+      <w:szCs w:val="20"/>
+    </w:rPr>
+  </w:style>
+  <w:style w:type="character" w:customStyle="1" w:styleId="TekstprzypisudolnegoZnak">
+    <w:name w:val="Tekst przypisu dolnego Znak"/>
+    <w:basedOn w:val="Domylnaczcionkaakapitu"/>
+    <w:link w:val="Tekstprzypisudolnego"/>
+    <w:uiPriority w:val="99"/>
+    <w:semiHidden/>
+    <w:rsid w:val="00445FA4"/>
+    <w:rPr>
+      <w:sz w:val="20"/>
+      <w:szCs w:val="20"/>
+    </w:rPr>
+  </w:style>
+  <w:style w:type="character" w:styleId="Odwoanieprzypisudolnego">
+    <w:name w:val="footnote reference"/>
+    <w:basedOn w:val="Domylnaczcionkaakapitu"/>
+    <w:uiPriority w:val="99"/>
+    <w:semiHidden/>
+    <w:unhideWhenUsed/>
+    <w:rsid w:val="00445FA4"/>
+    <w:rPr>
+      <w:vertAlign w:val="superscript"/>
+    </w:rPr>
+  </w:style>
+  <w:style w:type="paragraph" w:styleId="Nagwekspisutreci">
+    <w:name w:val="TOC Heading"/>
+    <w:basedOn w:val="Nagwek1"/>
+    <w:next w:val="Normalny"/>
+    <w:uiPriority w:val="39"/>
+    <w:unhideWhenUsed/>
+    <w:qFormat/>
+    <w:rsid w:val="009034DD"/>
+    <w:pPr>
+      <w:outlineLvl w:val="9"/>
+    </w:pPr>
+    <w:rPr>
+      <w:lang w:eastAsia="pl-PL"/>
+    </w:rPr>
+  </w:style>
+  <w:style w:type="paragraph" w:styleId="Spistreci1">
+    <w:name w:val="toc 1"/>
+    <w:basedOn w:val="Normalny"/>
+    <w:next w:val="Normalny"/>
+    <w:autoRedefine/>
+    <w:uiPriority w:val="39"/>
+    <w:unhideWhenUsed/>
+    <w:rsid w:val="009034DD"/>
+    <w:pPr>
+      <w:spacing w:after="100"/>
+    </w:pPr>
+  </w:style>
+  <w:style w:type="paragraph" w:styleId="Spistreci2">
+    <w:name w:val="toc 2"/>
+    <w:basedOn w:val="Normalny"/>
+    <w:next w:val="Normalny"/>
+    <w:autoRedefine/>
+    <w:uiPriority w:val="39"/>
+    <w:unhideWhenUsed/>
+    <w:rsid w:val="009034DD"/>
+    <w:pPr>
+      <w:spacing w:after="100"/>
+      <w:ind w:left="220"/>
+    </w:pPr>
+  </w:style>
+  <w:style w:type="character" w:customStyle="1" w:styleId="Nagwek3Znak">
+    <w:name w:val="Nagłówek 3 Znak"/>
+    <w:basedOn w:val="Domylnaczcionkaakapitu"/>
+    <w:link w:val="Nagwek3"/>
+    <w:uiPriority w:val="9"/>
+    <w:rsid w:val="00892523"/>
+    <w:rPr>
+      <w:rFonts w:asciiTheme="majorHAnsi" w:eastAsiaTheme="majorEastAsia" w:hAnsiTheme="majorHAnsi" w:cstheme="majorBidi"/>
+      <w:color w:val="1F4D78" w:themeColor="accent1" w:themeShade="7F"/>
+      <w:sz w:val="24"/>
+      <w:szCs w:val="24"/>
+    </w:rPr>
+  </w:style>
+  <w:style w:type="paragraph" w:styleId="Spistreci3">
+    <w:name w:val="toc 3"/>
+    <w:basedOn w:val="Normalny"/>
+    <w:next w:val="Normalny"/>
+    <w:autoRedefine/>
+    <w:uiPriority w:val="39"/>
+    <w:unhideWhenUsed/>
+    <w:rsid w:val="00522B28"/>
+    <w:pPr>
+      <w:spacing w:after="100"/>
+      <w:ind w:left="440"/>
+    </w:pPr>
   </w:style>
 </w:styles>
 </file>
@@ -1072,4 +4062,16 @@
     </a:ext>
   </a:extLst>
 </a:theme>
+</file>
+
+<file path=customXml/item1.xml><?xml version="1.0" encoding="utf-8"?>
+<b:Sources xmlns:b="http://schemas.openxmlformats.org/officeDocument/2006/bibliography" xmlns="http://schemas.openxmlformats.org/officeDocument/2006/bibliography" SelectedStyle="\APASixthEditionOfficeOnline.xsl" StyleName="APA" Version="6"/>
+</file>
+
+<file path=customXml/itemProps1.xml><?xml version="1.0" encoding="utf-8"?>
+<ds:datastoreItem xmlns:ds="http://schemas.openxmlformats.org/officeDocument/2006/customXml" ds:itemID="{CBB03E73-53E8-4A97-8945-F6436184704A}">
+  <ds:schemaRefs>
+    <ds:schemaRef ds:uri="http://schemas.openxmlformats.org/officeDocument/2006/bibliography"/>
+  </ds:schemaRefs>
+</ds:datastoreItem>
 </file>
</xml_diff>